<commit_message>
a few todo's for git
</commit_message>
<xml_diff>
--- a/Flutter-Dart-Git Leerdocument(1).docx
+++ b/Flutter-Dart-Git Leerdocument(1).docx
@@ -256,172 +256,330 @@
           <w:szCs w:val="28"/>
         </w:rPr>
       </w:pPr>
-    </w:p>
-    <w:p>
-      <w:pPr>
-        <w:rPr>
-          <w:sz w:val="28"/>
-          <w:szCs w:val="28"/>
-        </w:rPr>
-      </w:pPr>
-    </w:p>
-    <w:p>
-      <w:pPr>
-        <w:rPr>
-          <w:b/>
-          <w:bCs/>
-          <w:sz w:val="28"/>
-          <w:szCs w:val="28"/>
-        </w:rPr>
-      </w:pPr>
-    </w:p>
-    <w:p>
-      <w:pPr>
-        <w:rPr>
-          <w:b/>
-          <w:bCs/>
-          <w:sz w:val="28"/>
-          <w:szCs w:val="28"/>
-        </w:rPr>
-      </w:pPr>
-    </w:p>
-    <w:p>
-      <w:pPr>
-        <w:rPr>
-          <w:b/>
-          <w:bCs/>
-          <w:sz w:val="28"/>
-          <w:szCs w:val="28"/>
-        </w:rPr>
-      </w:pPr>
-    </w:p>
-    <w:p>
-      <w:pPr>
-        <w:rPr>
-          <w:b/>
-          <w:bCs/>
-          <w:sz w:val="28"/>
-          <w:szCs w:val="28"/>
-        </w:rPr>
-      </w:pPr>
-    </w:p>
-    <w:p>
-      <w:pPr>
-        <w:rPr>
-          <w:b/>
-          <w:bCs/>
-          <w:sz w:val="28"/>
-          <w:szCs w:val="28"/>
-        </w:rPr>
-      </w:pPr>
-    </w:p>
-    <w:p>
-      <w:pPr>
-        <w:rPr>
-          <w:b/>
-          <w:bCs/>
-          <w:sz w:val="28"/>
-          <w:szCs w:val="28"/>
-        </w:rPr>
-      </w:pPr>
-    </w:p>
-    <w:p>
-      <w:pPr>
-        <w:rPr>
-          <w:b/>
-          <w:bCs/>
-          <w:sz w:val="28"/>
-          <w:szCs w:val="28"/>
-        </w:rPr>
-      </w:pPr>
-    </w:p>
-    <w:p>
-      <w:pPr>
-        <w:rPr>
-          <w:b/>
-          <w:bCs/>
-          <w:sz w:val="28"/>
-          <w:szCs w:val="28"/>
-        </w:rPr>
-      </w:pPr>
-    </w:p>
-    <w:p>
-      <w:pPr>
-        <w:rPr>
-          <w:b/>
-          <w:bCs/>
-          <w:sz w:val="28"/>
-          <w:szCs w:val="28"/>
-        </w:rPr>
-      </w:pPr>
-    </w:p>
-    <w:p>
-      <w:pPr>
-        <w:rPr>
-          <w:b/>
-          <w:bCs/>
-          <w:sz w:val="28"/>
-          <w:szCs w:val="28"/>
-        </w:rPr>
-      </w:pPr>
-    </w:p>
-    <w:p>
-      <w:pPr>
-        <w:rPr>
-          <w:b/>
-          <w:bCs/>
-          <w:sz w:val="28"/>
-          <w:szCs w:val="28"/>
-        </w:rPr>
-      </w:pPr>
-    </w:p>
-    <w:p>
-      <w:pPr>
-        <w:rPr>
-          <w:b/>
-          <w:bCs/>
-          <w:sz w:val="28"/>
-          <w:szCs w:val="28"/>
-        </w:rPr>
-      </w:pPr>
-    </w:p>
-    <w:p>
-      <w:pPr>
-        <w:rPr>
-          <w:b/>
-          <w:bCs/>
-          <w:sz w:val="28"/>
-          <w:szCs w:val="28"/>
-        </w:rPr>
-      </w:pPr>
-    </w:p>
-    <w:p>
-      <w:pPr>
-        <w:rPr>
-          <w:b/>
-          <w:bCs/>
-          <w:sz w:val="28"/>
-          <w:szCs w:val="28"/>
-        </w:rPr>
-      </w:pPr>
-    </w:p>
-    <w:p>
-      <w:pPr>
-        <w:rPr>
-          <w:b/>
-          <w:bCs/>
-          <w:sz w:val="28"/>
-          <w:szCs w:val="28"/>
-        </w:rPr>
-      </w:pPr>
-      <w:r>
-        <w:rPr>
-          <w:b/>
-          <w:bCs/>
-          <w:sz w:val="28"/>
-          <w:szCs w:val="28"/>
-        </w:rPr>
-        <w:lastRenderedPageBreak/>
+      <w:r>
+        <w:rPr>
+          <w:sz w:val="28"/>
+          <w:szCs w:val="28"/>
+        </w:rPr>
+        <w:t>To do:</w:t>
+      </w:r>
+    </w:p>
+    <w:p>
+      <w:pPr>
+        <w:rPr>
+          <w:sz w:val="28"/>
+          <w:szCs w:val="28"/>
+        </w:rPr>
+      </w:pPr>
+    </w:p>
+    <w:p>
+      <w:pPr>
+        <w:rPr>
+          <w:sz w:val="28"/>
+          <w:szCs w:val="28"/>
+          <w:lang w:val="en-US"/>
+        </w:rPr>
+      </w:pPr>
+      <w:r>
+        <w:rPr>
+          <w:sz w:val="28"/>
+          <w:szCs w:val="28"/>
+          <w:lang w:val="en-US"/>
+        </w:rPr>
+        <w:t xml:space="preserve">Clone repository/branch: </w:t>
+      </w:r>
+    </w:p>
+    <w:p>
+      <w:pPr>
+        <w:rPr>
+          <w:sz w:val="28"/>
+          <w:szCs w:val="28"/>
+          <w:lang w:val="en-US"/>
+        </w:rPr>
+      </w:pPr>
+      <w:hyperlink r:id="rId7" w:history="1">
+        <w:r>
+          <w:rPr>
+            <w:rStyle w:val="Hyperlink"/>
+            <w:sz w:val="28"/>
+            <w:szCs w:val="28"/>
+            <w:lang w:val="en-US"/>
+          </w:rPr>
+          <w:t>https://www.freecodecamp.org/news/git-clone-branch-how-to-clone-a-specific-branch/</w:t>
+        </w:r>
+      </w:hyperlink>
+    </w:p>
+    <w:p>
+      <w:pPr>
+        <w:rPr>
+          <w:sz w:val="28"/>
+          <w:szCs w:val="28"/>
+          <w:lang w:val="en-US"/>
+        </w:rPr>
+      </w:pPr>
+    </w:p>
+    <w:p>
+      <w:pPr>
+        <w:rPr>
+          <w:sz w:val="28"/>
+          <w:szCs w:val="28"/>
+          <w:lang w:val="en-US"/>
+        </w:rPr>
+      </w:pPr>
+      <w:r>
+        <w:rPr>
+          <w:sz w:val="28"/>
+          <w:szCs w:val="28"/>
+          <w:lang w:val="en-US"/>
+        </w:rPr>
+        <w:t>change commit message:</w:t>
+      </w:r>
+    </w:p>
+    <w:p>
+      <w:pPr>
+        <w:rPr>
+          <w:sz w:val="28"/>
+          <w:szCs w:val="28"/>
+          <w:lang w:val="en-US"/>
+        </w:rPr>
+      </w:pPr>
+      <w:hyperlink r:id="rId8" w:history="1">
+        <w:r>
+          <w:rPr>
+            <w:rStyle w:val="Hyperlink"/>
+            <w:sz w:val="28"/>
+            <w:szCs w:val="28"/>
+            <w:lang w:val="en-US"/>
+          </w:rPr>
+          <w:t>https://linuxize.com/post/change-git-commit-message/</w:t>
+        </w:r>
+      </w:hyperlink>
+      <w:r>
+        <w:rPr>
+          <w:sz w:val="28"/>
+          <w:szCs w:val="28"/>
+          <w:lang w:val="en-US"/>
+        </w:rPr>
+        <w:t xml:space="preserve"> </w:t>
+      </w:r>
+    </w:p>
+    <w:p>
+      <w:pPr>
+        <w:rPr>
+          <w:sz w:val="28"/>
+          <w:szCs w:val="28"/>
+          <w:lang w:val="en-US"/>
+        </w:rPr>
+      </w:pPr>
+    </w:p>
+    <w:p>
+      <w:pPr>
+        <w:rPr>
+          <w:sz w:val="28"/>
+          <w:szCs w:val="28"/>
+          <w:lang w:val="en-US"/>
+        </w:rPr>
+      </w:pPr>
+      <w:hyperlink r:id="rId9" w:history="1">
+        <w:r>
+          <w:rPr>
+            <w:rStyle w:val="Hyperlink"/>
+            <w:sz w:val="28"/>
+            <w:szCs w:val="28"/>
+            <w:lang w:val="en-US"/>
+          </w:rPr>
+          <w:t>https://github.com/Kunena/Kunena-Forum/wiki/Create-a-new-branch-with-git-and-manage-branches</w:t>
+        </w:r>
+      </w:hyperlink>
+    </w:p>
+    <w:p>
+      <w:pPr>
+        <w:rPr>
+          <w:sz w:val="28"/>
+          <w:szCs w:val="28"/>
+          <w:lang w:val="en-US"/>
+        </w:rPr>
+      </w:pPr>
+    </w:p>
+    <w:p>
+      <w:pPr>
+        <w:rPr>
+          <w:sz w:val="28"/>
+          <w:szCs w:val="28"/>
+          <w:lang w:val="en-US"/>
+        </w:rPr>
+      </w:pPr>
+    </w:p>
+    <w:p>
+      <w:pPr>
+        <w:rPr>
+          <w:b/>
+          <w:bCs/>
+          <w:sz w:val="28"/>
+          <w:szCs w:val="28"/>
+          <w:lang w:val="en-US"/>
+        </w:rPr>
+      </w:pPr>
+    </w:p>
+    <w:p>
+      <w:pPr>
+        <w:rPr>
+          <w:b/>
+          <w:bCs/>
+          <w:sz w:val="28"/>
+          <w:szCs w:val="28"/>
+          <w:lang w:val="en-US"/>
+        </w:rPr>
+      </w:pPr>
+    </w:p>
+    <w:p>
+      <w:pPr>
+        <w:rPr>
+          <w:b/>
+          <w:bCs/>
+          <w:sz w:val="28"/>
+          <w:szCs w:val="28"/>
+          <w:lang w:val="en-US"/>
+        </w:rPr>
+      </w:pPr>
+    </w:p>
+    <w:p>
+      <w:pPr>
+        <w:rPr>
+          <w:b/>
+          <w:bCs/>
+          <w:sz w:val="28"/>
+          <w:szCs w:val="28"/>
+          <w:lang w:val="en-US"/>
+        </w:rPr>
+      </w:pPr>
+    </w:p>
+    <w:p>
+      <w:pPr>
+        <w:rPr>
+          <w:b/>
+          <w:bCs/>
+          <w:sz w:val="28"/>
+          <w:szCs w:val="28"/>
+          <w:lang w:val="en-US"/>
+        </w:rPr>
+      </w:pPr>
+    </w:p>
+    <w:p>
+      <w:pPr>
+        <w:rPr>
+          <w:b/>
+          <w:bCs/>
+          <w:sz w:val="28"/>
+          <w:szCs w:val="28"/>
+          <w:lang w:val="en-US"/>
+        </w:rPr>
+      </w:pPr>
+    </w:p>
+    <w:p>
+      <w:pPr>
+        <w:rPr>
+          <w:b/>
+          <w:bCs/>
+          <w:sz w:val="28"/>
+          <w:szCs w:val="28"/>
+          <w:lang w:val="en-US"/>
+        </w:rPr>
+      </w:pPr>
+    </w:p>
+    <w:p>
+      <w:pPr>
+        <w:rPr>
+          <w:b/>
+          <w:bCs/>
+          <w:sz w:val="28"/>
+          <w:szCs w:val="28"/>
+          <w:lang w:val="en-US"/>
+        </w:rPr>
+      </w:pPr>
+    </w:p>
+    <w:p>
+      <w:pPr>
+        <w:rPr>
+          <w:b/>
+          <w:bCs/>
+          <w:sz w:val="28"/>
+          <w:szCs w:val="28"/>
+          <w:lang w:val="en-US"/>
+        </w:rPr>
+      </w:pPr>
+    </w:p>
+    <w:p>
+      <w:pPr>
+        <w:rPr>
+          <w:b/>
+          <w:bCs/>
+          <w:sz w:val="28"/>
+          <w:szCs w:val="28"/>
+          <w:lang w:val="en-US"/>
+        </w:rPr>
+      </w:pPr>
+    </w:p>
+    <w:p>
+      <w:pPr>
+        <w:rPr>
+          <w:b/>
+          <w:bCs/>
+          <w:sz w:val="28"/>
+          <w:szCs w:val="28"/>
+          <w:lang w:val="en-US"/>
+        </w:rPr>
+      </w:pPr>
+    </w:p>
+    <w:p>
+      <w:pPr>
+        <w:rPr>
+          <w:b/>
+          <w:bCs/>
+          <w:sz w:val="28"/>
+          <w:szCs w:val="28"/>
+          <w:lang w:val="en-US"/>
+        </w:rPr>
+      </w:pPr>
+    </w:p>
+    <w:p>
+      <w:pPr>
+        <w:rPr>
+          <w:b/>
+          <w:bCs/>
+          <w:sz w:val="28"/>
+          <w:szCs w:val="28"/>
+          <w:lang w:val="en-US"/>
+        </w:rPr>
+      </w:pPr>
+    </w:p>
+    <w:p>
+      <w:pPr>
+        <w:rPr>
+          <w:b/>
+          <w:bCs/>
+          <w:sz w:val="28"/>
+          <w:szCs w:val="28"/>
+          <w:lang w:val="en-US"/>
+        </w:rPr>
+      </w:pPr>
+    </w:p>
+    <w:p>
+      <w:pPr>
+        <w:rPr>
+          <w:b/>
+          <w:bCs/>
+          <w:sz w:val="28"/>
+          <w:szCs w:val="28"/>
+        </w:rPr>
+      </w:pPr>
+      <w:r>
+        <w:rPr>
+          <w:b/>
+          <w:bCs/>
+          <w:sz w:val="28"/>
+          <w:szCs w:val="28"/>
+        </w:rPr>
         <w:t>Dart 1.</w:t>
       </w:r>
     </w:p>
@@ -507,43 +665,7 @@
           <w:szCs w:val="28"/>
           <w:lang w:val="en-US"/>
         </w:rPr>
-        <w:t xml:space="preserve">It is the entry point of an application. With </w:t>
-      </w:r>
-      <w:proofErr w:type="gramStart"/>
-      <w:r>
-        <w:rPr>
-          <w:sz w:val="28"/>
-          <w:szCs w:val="28"/>
-          <w:lang w:val="en-US"/>
-        </w:rPr>
-        <w:t>it</w:t>
-      </w:r>
-      <w:proofErr w:type="gramEnd"/>
-      <w:r>
-        <w:rPr>
-          <w:sz w:val="28"/>
-          <w:szCs w:val="28"/>
-          <w:lang w:val="en-US"/>
-        </w:rPr>
-        <w:t xml:space="preserve"> Dart knows where it should start running the code. The execution of programs </w:t>
-      </w:r>
-      <w:proofErr w:type="gramStart"/>
-      <w:r>
-        <w:rPr>
-          <w:sz w:val="28"/>
-          <w:szCs w:val="28"/>
-          <w:lang w:val="en-US"/>
-        </w:rPr>
-        <w:t>start</w:t>
-      </w:r>
-      <w:proofErr w:type="gramEnd"/>
-      <w:r>
-        <w:rPr>
-          <w:sz w:val="28"/>
-          <w:szCs w:val="28"/>
-          <w:lang w:val="en-US"/>
-        </w:rPr>
-        <w:t xml:space="preserve"> and ends within the main function. </w:t>
+        <w:t xml:space="preserve">It is the entry point of an application. With it Dart knows where it should start running the code. The execution of programs start and ends within the main function. </w:t>
       </w:r>
     </w:p>
     <w:p>
@@ -629,25 +751,7 @@
           <w:szCs w:val="28"/>
           <w:lang w:val="en-US"/>
         </w:rPr>
-        <w:t xml:space="preserve">Void doesn’t return a value after the function executes. </w:t>
-      </w:r>
-      <w:proofErr w:type="gramStart"/>
-      <w:r>
-        <w:rPr>
-          <w:sz w:val="28"/>
-          <w:szCs w:val="28"/>
-          <w:lang w:val="en-US"/>
-        </w:rPr>
-        <w:t>Thus</w:t>
-      </w:r>
-      <w:proofErr w:type="gramEnd"/>
-      <w:r>
-        <w:rPr>
-          <w:sz w:val="28"/>
-          <w:szCs w:val="28"/>
-          <w:lang w:val="en-US"/>
-        </w:rPr>
-        <w:t xml:space="preserve"> void has a return type 0. The void function call appears as a complete, stand-alone statement. </w:t>
+        <w:t xml:space="preserve">Void doesn’t return a value after the function executes. Thus void has a return type 0. The void function call appears as a complete, stand-alone statement. </w:t>
       </w:r>
     </w:p>
     <w:p>
@@ -749,7 +853,7 @@
           <w:lang w:val="en-US"/>
         </w:rPr>
       </w:pPr>
-      <w:hyperlink r:id="rId7" w:history="1">
+      <w:hyperlink r:id="rId10" w:history="1">
         <w:r>
           <w:rPr>
             <w:rStyle w:val="Hyperlink"/>
@@ -1101,7 +1205,7 @@
           <w:szCs w:val="28"/>
         </w:rPr>
       </w:pPr>
-      <w:hyperlink r:id="rId8" w:history="1">
+      <w:hyperlink r:id="rId11" w:history="1">
         <w:r>
           <w:rPr>
             <w:rStyle w:val="Hyperlink"/>
@@ -1133,7 +1237,7 @@
           <w:szCs w:val="28"/>
         </w:rPr>
       </w:pPr>
-      <w:hyperlink r:id="rId9" w:history="1">
+      <w:hyperlink r:id="rId12" w:history="1">
         <w:r>
           <w:rPr>
             <w:rStyle w:val="Hyperlink"/>
@@ -1165,7 +1269,7 @@
           <w:szCs w:val="28"/>
         </w:rPr>
       </w:pPr>
-      <w:hyperlink r:id="rId10" w:history="1">
+      <w:hyperlink r:id="rId13" w:history="1">
         <w:r>
           <w:rPr>
             <w:rStyle w:val="Hyperlink"/>
@@ -1455,7 +1559,6 @@
           <w:sz w:val="28"/>
           <w:szCs w:val="28"/>
         </w:rPr>
-        <w:lastRenderedPageBreak/>
         <w:t xml:space="preserve">pwd = present working directory:  </w:t>
       </w:r>
       <w:r>
@@ -1745,6 +1848,7 @@
           <w:szCs w:val="28"/>
           <w:lang w:val="en-US"/>
         </w:rPr>
+        <w:lastRenderedPageBreak/>
         <w:t>Ls -la = list with details about files and hidden folders and files</w:t>
       </w:r>
     </w:p>
@@ -2047,17 +2151,7 @@
           <w:szCs w:val="28"/>
           <w:lang w:val="en-US"/>
         </w:rPr>
-        <w:t xml:space="preserve">tab </w:t>
-      </w:r>
-      <w:proofErr w:type="gramStart"/>
-      <w:r>
-        <w:rPr>
-          <w:color w:val="70AD47" w:themeColor="accent6"/>
-          <w:sz w:val="28"/>
-          <w:szCs w:val="28"/>
-          <w:lang w:val="en-US"/>
-        </w:rPr>
-        <w:t xml:space="preserve">=  </w:t>
+        <w:t xml:space="preserve">tab =  </w:t>
       </w:r>
       <w:proofErr w:type="spellStart"/>
       <w:r>
@@ -2070,7 +2164,6 @@
         <w:t>maakt</w:t>
       </w:r>
       <w:proofErr w:type="spellEnd"/>
-      <w:proofErr w:type="gramEnd"/>
       <w:r>
         <w:rPr>
           <w:color w:val="70AD47" w:themeColor="accent6"/>
@@ -2355,7 +2448,6 @@
           <w:sz w:val="28"/>
           <w:szCs w:val="28"/>
         </w:rPr>
-        <w:lastRenderedPageBreak/>
         <w:t xml:space="preserve">Git init – initialiseert nieuwe repository folder </w:t>
       </w:r>
     </w:p>
@@ -2794,7 +2886,7 @@
       </w:pPr>
     </w:p>
     <w:sectPr>
-      <w:footerReference w:type="default" r:id="rId11"/>
+      <w:footerReference w:type="default" r:id="rId14"/>
       <w:pgSz w:w="11906" w:h="16838"/>
       <w:pgMar w:top="1417" w:right="1417" w:bottom="1417" w:left="1417" w:header="708" w:footer="708" w:gutter="0"/>
       <w:pgNumType w:start="0"/>
@@ -4400,6 +4492,7 @@
   <w:style w:type="character" w:default="1" w:styleId="DefaultParagraphFont">
     <w:name w:val="Default Paragraph Font"/>
     <w:uiPriority w:val="1"/>
+    <w:semiHidden/>
     <w:unhideWhenUsed/>
   </w:style>
   <w:style w:type="table" w:default="1" w:styleId="TableNormal">

</xml_diff>

<commit_message>
added null value and some todo's
</commit_message>
<xml_diff>
--- a/Flutter-Dart-Git Leerdocument(1).docx
+++ b/Flutter-Dart-Git Leerdocument(1).docx
@@ -155,6 +155,20 @@
           <w:szCs w:val="28"/>
         </w:rPr>
       </w:pPr>
+      <w:r>
+        <w:rPr>
+          <w:sz w:val="28"/>
+          <w:szCs w:val="28"/>
+        </w:rPr>
+        <w:t xml:space="preserve">void main ( ) { </w:t>
+      </w:r>
+      <w:r>
+        <w:rPr>
+          <w:sz w:val="28"/>
+          <w:szCs w:val="28"/>
+        </w:rPr>
+        <w:t>}</w:t>
+      </w:r>
     </w:p>
     <w:p>
       <w:pPr>
@@ -173,7 +187,14 @@
           <w:sz w:val="28"/>
           <w:szCs w:val="28"/>
         </w:rPr>
-        <w:t>Keyboard Shortcuts</w:t>
+        <w:t>k</w:t>
+      </w:r>
+      <w:r>
+        <w:rPr>
+          <w:sz w:val="28"/>
+          <w:szCs w:val="28"/>
+        </w:rPr>
+        <w:t>eyboard Shortcuts</w:t>
       </w:r>
     </w:p>
     <w:p>
@@ -256,83 +277,930 @@
           <w:szCs w:val="28"/>
         </w:rPr>
       </w:pPr>
-      <w:r>
-        <w:rPr>
-          <w:sz w:val="28"/>
-          <w:szCs w:val="28"/>
-        </w:rPr>
-        <w:t>To do:</w:t>
-      </w:r>
-    </w:p>
-    <w:p>
-      <w:pPr>
-        <w:rPr>
-          <w:sz w:val="28"/>
-          <w:szCs w:val="28"/>
-        </w:rPr>
-      </w:pPr>
-    </w:p>
-    <w:p>
-      <w:pPr>
-        <w:rPr>
-          <w:sz w:val="28"/>
-          <w:szCs w:val="28"/>
-          <w:lang w:val="en-US"/>
-        </w:rPr>
-      </w:pPr>
-      <w:r>
-        <w:rPr>
-          <w:sz w:val="28"/>
-          <w:szCs w:val="28"/>
-          <w:lang w:val="en-US"/>
-        </w:rPr>
-        <w:t xml:space="preserve">Clone repository/branch: </w:t>
-      </w:r>
-    </w:p>
-    <w:p>
-      <w:pPr>
-        <w:rPr>
-          <w:sz w:val="28"/>
-          <w:szCs w:val="28"/>
-          <w:lang w:val="en-US"/>
-        </w:rPr>
-      </w:pPr>
+    </w:p>
+    <w:p>
+      <w:pPr>
+        <w:rPr>
+          <w:sz w:val="28"/>
+          <w:szCs w:val="28"/>
+        </w:rPr>
+      </w:pPr>
+    </w:p>
+    <w:p>
+      <w:pPr>
+        <w:rPr>
+          <w:b/>
+          <w:bCs/>
+          <w:sz w:val="28"/>
+          <w:szCs w:val="28"/>
+        </w:rPr>
+      </w:pPr>
+    </w:p>
+    <w:p>
+      <w:pPr>
+        <w:rPr>
+          <w:b/>
+          <w:bCs/>
+          <w:sz w:val="28"/>
+          <w:szCs w:val="28"/>
+        </w:rPr>
+      </w:pPr>
+    </w:p>
+    <w:p>
+      <w:pPr>
+        <w:rPr>
+          <w:b/>
+          <w:bCs/>
+          <w:sz w:val="28"/>
+          <w:szCs w:val="28"/>
+        </w:rPr>
+      </w:pPr>
+    </w:p>
+    <w:p>
+      <w:pPr>
+        <w:rPr>
+          <w:b/>
+          <w:bCs/>
+          <w:sz w:val="28"/>
+          <w:szCs w:val="28"/>
+        </w:rPr>
+      </w:pPr>
+    </w:p>
+    <w:p>
+      <w:pPr>
+        <w:rPr>
+          <w:b/>
+          <w:bCs/>
+          <w:sz w:val="28"/>
+          <w:szCs w:val="28"/>
+        </w:rPr>
+      </w:pPr>
+    </w:p>
+    <w:p>
+      <w:pPr>
+        <w:rPr>
+          <w:b/>
+          <w:bCs/>
+          <w:sz w:val="28"/>
+          <w:szCs w:val="28"/>
+        </w:rPr>
+      </w:pPr>
+    </w:p>
+    <w:p>
+      <w:pPr>
+        <w:rPr>
+          <w:b/>
+          <w:bCs/>
+          <w:sz w:val="28"/>
+          <w:szCs w:val="28"/>
+        </w:rPr>
+      </w:pPr>
+    </w:p>
+    <w:p>
+      <w:pPr>
+        <w:rPr>
+          <w:b/>
+          <w:bCs/>
+          <w:sz w:val="28"/>
+          <w:szCs w:val="28"/>
+        </w:rPr>
+      </w:pPr>
+    </w:p>
+    <w:p>
+      <w:pPr>
+        <w:rPr>
+          <w:b/>
+          <w:bCs/>
+          <w:sz w:val="28"/>
+          <w:szCs w:val="28"/>
+        </w:rPr>
+      </w:pPr>
+    </w:p>
+    <w:p>
+      <w:pPr>
+        <w:rPr>
+          <w:b/>
+          <w:bCs/>
+          <w:sz w:val="28"/>
+          <w:szCs w:val="28"/>
+        </w:rPr>
+      </w:pPr>
+    </w:p>
+    <w:p>
+      <w:pPr>
+        <w:rPr>
+          <w:b/>
+          <w:bCs/>
+          <w:sz w:val="28"/>
+          <w:szCs w:val="28"/>
+        </w:rPr>
+      </w:pPr>
+    </w:p>
+    <w:p>
+      <w:pPr>
+        <w:rPr>
+          <w:b/>
+          <w:bCs/>
+          <w:sz w:val="28"/>
+          <w:szCs w:val="28"/>
+        </w:rPr>
+      </w:pPr>
+    </w:p>
+    <w:p>
+      <w:pPr>
+        <w:rPr>
+          <w:b/>
+          <w:bCs/>
+          <w:sz w:val="28"/>
+          <w:szCs w:val="28"/>
+        </w:rPr>
+      </w:pPr>
+    </w:p>
+    <w:p>
+      <w:pPr>
+        <w:rPr>
+          <w:b/>
+          <w:bCs/>
+          <w:sz w:val="28"/>
+          <w:szCs w:val="28"/>
+        </w:rPr>
+      </w:pPr>
+    </w:p>
+    <w:p>
+      <w:pPr>
+        <w:rPr>
+          <w:sz w:val="28"/>
+          <w:szCs w:val="28"/>
+        </w:rPr>
+      </w:pPr>
+      <w:r>
+        <w:rPr>
+          <w:b/>
+          <w:bCs/>
+          <w:sz w:val="28"/>
+          <w:szCs w:val="28"/>
+        </w:rPr>
+        <w:lastRenderedPageBreak/>
+        <w:t xml:space="preserve">Dart </w:t>
+      </w:r>
+      <w:r>
+        <w:rPr>
+          <w:b/>
+          <w:bCs/>
+          <w:sz w:val="28"/>
+          <w:szCs w:val="28"/>
+        </w:rPr>
+        <w:t xml:space="preserve">1. </w:t>
+      </w:r>
+      <w:r>
+        <w:rPr>
+          <w:sz w:val="28"/>
+          <w:szCs w:val="28"/>
+        </w:rPr>
+        <w:t>void main ( ) { }</w:t>
+      </w:r>
+      <w:r>
+        <w:rPr>
+          <w:sz w:val="28"/>
+          <w:szCs w:val="28"/>
+        </w:rPr>
+        <w:t xml:space="preserve">, </w:t>
+      </w:r>
+    </w:p>
+    <w:p>
+      <w:pPr>
+        <w:ind w:left="708" w:firstLine="12"/>
+        <w:rPr>
+          <w:sz w:val="28"/>
+          <w:szCs w:val="28"/>
+        </w:rPr>
+      </w:pPr>
+      <w:r>
+        <w:rPr>
+          <w:sz w:val="28"/>
+          <w:szCs w:val="28"/>
+        </w:rPr>
+        <w:t xml:space="preserve">   0 value </w:t>
+      </w:r>
+    </w:p>
+    <w:p>
+      <w:pPr>
+        <w:pStyle w:val="Lijstalinea"/>
+        <w:numPr>
+          <w:ilvl w:val="0"/>
+          <w:numId w:val="6"/>
+        </w:numPr>
+        <w:rPr>
+          <w:sz w:val="28"/>
+          <w:szCs w:val="28"/>
+        </w:rPr>
+      </w:pPr>
+      <w:r>
+        <w:rPr>
+          <w:sz w:val="28"/>
+          <w:szCs w:val="28"/>
+        </w:rPr>
+        <w:t xml:space="preserve">What is </w:t>
+      </w:r>
+      <w:r>
+        <w:rPr>
+          <w:b/>
+          <w:bCs/>
+          <w:sz w:val="28"/>
+          <w:szCs w:val="28"/>
+        </w:rPr>
+        <w:t>main</w:t>
+      </w:r>
+      <w:r>
+        <w:rPr>
+          <w:sz w:val="28"/>
+          <w:szCs w:val="28"/>
+        </w:rPr>
+        <w:t xml:space="preserve">? </w:t>
+      </w:r>
+    </w:p>
+    <w:p>
+      <w:pPr>
+        <w:pStyle w:val="Lijstalinea"/>
+        <w:rPr>
+          <w:sz w:val="28"/>
+          <w:szCs w:val="28"/>
+        </w:rPr>
+      </w:pPr>
+      <w:r>
+        <w:rPr>
+          <w:sz w:val="28"/>
+          <w:szCs w:val="28"/>
+          <w:lang w:val="en-US"/>
+        </w:rPr>
+        <w:t>Main function of program.  A</w:t>
+      </w:r>
+      <w:r>
+        <w:rPr>
+          <w:sz w:val="28"/>
+          <w:szCs w:val="28"/>
+          <w:lang w:val="en-US"/>
+        </w:rPr>
+        <w:t xml:space="preserve">ll functions execute within the main function. </w:t>
+      </w:r>
+      <w:r>
+        <w:rPr>
+          <w:sz w:val="28"/>
+          <w:szCs w:val="28"/>
+          <w:lang w:val="en-US"/>
+        </w:rPr>
+        <w:t xml:space="preserve">It is the entry point of an application. With it Dart knows where it should start running the code. The execution of programs start and ends within the main function. </w:t>
+      </w:r>
+    </w:p>
+    <w:p>
+      <w:pPr>
+        <w:pStyle w:val="Lijstalinea"/>
+        <w:rPr>
+          <w:sz w:val="28"/>
+          <w:szCs w:val="28"/>
+        </w:rPr>
+      </w:pPr>
+    </w:p>
+    <w:p>
+      <w:pPr>
+        <w:pStyle w:val="Lijstalinea"/>
+        <w:numPr>
+          <w:ilvl w:val="0"/>
+          <w:numId w:val="6"/>
+        </w:numPr>
+        <w:rPr>
+          <w:sz w:val="28"/>
+          <w:szCs w:val="28"/>
+          <w:lang w:val="en-US"/>
+        </w:rPr>
+      </w:pPr>
+      <w:r>
+        <w:rPr>
+          <w:sz w:val="28"/>
+          <w:szCs w:val="28"/>
+          <w:lang w:val="en-US"/>
+        </w:rPr>
+        <w:t xml:space="preserve">What is </w:t>
+      </w:r>
+      <w:r>
+        <w:rPr>
+          <w:b/>
+          <w:bCs/>
+          <w:sz w:val="28"/>
+          <w:szCs w:val="28"/>
+          <w:lang w:val="en-US"/>
+        </w:rPr>
+        <w:t>void</w:t>
+      </w:r>
+      <w:r>
+        <w:rPr>
+          <w:sz w:val="28"/>
+          <w:szCs w:val="28"/>
+          <w:lang w:val="en-US"/>
+        </w:rPr>
+        <w:t xml:space="preserve">? </w:t>
+      </w:r>
+    </w:p>
+    <w:p>
+      <w:pPr>
+        <w:pStyle w:val="Lijstalinea"/>
+        <w:rPr>
+          <w:sz w:val="28"/>
+          <w:szCs w:val="28"/>
+          <w:lang w:val="en-US"/>
+        </w:rPr>
+      </w:pPr>
+      <w:r>
+        <w:rPr>
+          <w:sz w:val="28"/>
+          <w:szCs w:val="28"/>
+          <w:lang w:val="en-US"/>
+        </w:rPr>
+        <w:t xml:space="preserve">Void is the return type of the function. This means that when the function executes all the code inside, it should return this value. </w:t>
+      </w:r>
+    </w:p>
+    <w:p>
+      <w:pPr>
+        <w:pStyle w:val="Lijstalinea"/>
+        <w:rPr>
+          <w:sz w:val="28"/>
+          <w:szCs w:val="28"/>
+          <w:lang w:val="en-US"/>
+        </w:rPr>
+      </w:pPr>
+      <w:r>
+        <w:rPr>
+          <w:sz w:val="28"/>
+          <w:szCs w:val="28"/>
+          <w:lang w:val="en-US"/>
+        </w:rPr>
+        <w:t xml:space="preserve">Void doesn’t return a value after the function executes. Thus void has a return type 0. </w:t>
+      </w:r>
+      <w:r>
+        <w:rPr>
+          <w:sz w:val="28"/>
+          <w:szCs w:val="28"/>
+          <w:lang w:val="en-US"/>
+        </w:rPr>
+        <w:t xml:space="preserve">It has nothing to return. Btw. </w:t>
+      </w:r>
+      <w:r>
+        <w:rPr>
+          <w:sz w:val="28"/>
+          <w:szCs w:val="28"/>
+          <w:lang w:val="en-US"/>
+        </w:rPr>
+        <w:t xml:space="preserve">The void function call appears as a complete, stand-alone statement. </w:t>
+      </w:r>
+    </w:p>
+    <w:p>
+      <w:pPr>
+        <w:pStyle w:val="Lijstalinea"/>
+        <w:rPr>
+          <w:sz w:val="28"/>
+          <w:szCs w:val="28"/>
+          <w:lang w:val="en-US"/>
+        </w:rPr>
+      </w:pPr>
+    </w:p>
+    <w:p>
+      <w:pPr>
+        <w:pStyle w:val="Lijstalinea"/>
+        <w:numPr>
+          <w:ilvl w:val="0"/>
+          <w:numId w:val="6"/>
+        </w:numPr>
+        <w:rPr>
+          <w:sz w:val="28"/>
+          <w:szCs w:val="28"/>
+        </w:rPr>
+      </w:pPr>
+      <w:r>
+        <w:rPr>
+          <w:sz w:val="28"/>
+          <w:szCs w:val="28"/>
+        </w:rPr>
+        <w:t xml:space="preserve">Waarom heeft de </w:t>
+      </w:r>
+      <w:r>
+        <w:rPr>
+          <w:b/>
+          <w:bCs/>
+          <w:sz w:val="28"/>
+          <w:szCs w:val="28"/>
+        </w:rPr>
+        <w:t xml:space="preserve">main </w:t>
+      </w:r>
+      <w:r>
+        <w:rPr>
+          <w:sz w:val="28"/>
+          <w:szCs w:val="28"/>
+        </w:rPr>
+        <w:t>f</w:t>
+      </w:r>
+      <w:r>
+        <w:rPr>
+          <w:sz w:val="28"/>
+          <w:szCs w:val="28"/>
+        </w:rPr>
+        <w:t xml:space="preserve">unctie een </w:t>
+      </w:r>
+      <w:r>
+        <w:rPr>
+          <w:b/>
+          <w:bCs/>
+          <w:sz w:val="28"/>
+          <w:szCs w:val="28"/>
+        </w:rPr>
+        <w:t>return type</w:t>
+      </w:r>
+      <w:r>
+        <w:rPr>
+          <w:sz w:val="28"/>
+          <w:szCs w:val="28"/>
+        </w:rPr>
+        <w:t xml:space="preserve"> nodig? </w:t>
+      </w:r>
+    </w:p>
+    <w:p>
+      <w:pPr>
+        <w:pStyle w:val="Lijstalinea"/>
+        <w:rPr>
+          <w:sz w:val="28"/>
+          <w:szCs w:val="28"/>
+        </w:rPr>
+      </w:pPr>
+      <w:r>
+        <w:rPr>
+          <w:sz w:val="28"/>
+          <w:szCs w:val="28"/>
+        </w:rPr>
+        <w:t xml:space="preserve">De main functie moet aan </w:t>
+      </w:r>
+      <w:r>
+        <w:rPr>
+          <w:sz w:val="28"/>
+          <w:szCs w:val="28"/>
+        </w:rPr>
+        <w:t>het</w:t>
+      </w:r>
+      <w:r>
+        <w:rPr>
+          <w:sz w:val="28"/>
+          <w:szCs w:val="28"/>
+        </w:rPr>
+        <w:t xml:space="preserve"> </w:t>
+      </w:r>
+      <w:r>
+        <w:rPr>
+          <w:b/>
+          <w:bCs/>
+          <w:sz w:val="28"/>
+          <w:szCs w:val="28"/>
+        </w:rPr>
+        <w:t>operating system</w:t>
+      </w:r>
+      <w:r>
+        <w:rPr>
+          <w:sz w:val="28"/>
+          <w:szCs w:val="28"/>
+        </w:rPr>
+        <w:t xml:space="preserve"> (OS)</w:t>
+      </w:r>
+      <w:r>
+        <w:rPr>
+          <w:sz w:val="28"/>
+          <w:szCs w:val="28"/>
+        </w:rPr>
+        <w:t xml:space="preserve"> vertellen dat het specifieke programma succesvol is uitgevoerd.</w:t>
+      </w:r>
+    </w:p>
+    <w:p>
+      <w:pPr>
+        <w:pStyle w:val="Lijstalinea"/>
+        <w:rPr>
+          <w:sz w:val="28"/>
+          <w:szCs w:val="28"/>
+        </w:rPr>
+      </w:pPr>
+    </w:p>
+    <w:p>
+      <w:pPr>
+        <w:pStyle w:val="Lijstalinea"/>
+        <w:numPr>
+          <w:ilvl w:val="0"/>
+          <w:numId w:val="6"/>
+        </w:numPr>
+        <w:rPr>
+          <w:sz w:val="28"/>
+          <w:szCs w:val="28"/>
+          <w:lang w:val="en-US"/>
+        </w:rPr>
+      </w:pPr>
+      <w:r>
+        <w:rPr>
+          <w:sz w:val="28"/>
+          <w:szCs w:val="28"/>
+          <w:lang w:val="en-US"/>
+        </w:rPr>
+        <w:t xml:space="preserve">What is </w:t>
+      </w:r>
+      <w:r>
+        <w:rPr>
+          <w:b/>
+          <w:bCs/>
+          <w:sz w:val="28"/>
+          <w:szCs w:val="28"/>
+          <w:lang w:val="en-US"/>
+        </w:rPr>
+        <w:t>0</w:t>
+      </w:r>
+      <w:r>
+        <w:rPr>
+          <w:b/>
+          <w:bCs/>
+          <w:sz w:val="28"/>
+          <w:szCs w:val="28"/>
+          <w:lang w:val="en-US"/>
+        </w:rPr>
+        <w:t xml:space="preserve"> value</w:t>
+      </w:r>
+      <w:r>
+        <w:rPr>
+          <w:sz w:val="28"/>
+          <w:szCs w:val="28"/>
+          <w:lang w:val="en-US"/>
+        </w:rPr>
+        <w:t>?</w:t>
+      </w:r>
+    </w:p>
+    <w:p>
+      <w:pPr>
+        <w:pStyle w:val="Lijstalinea"/>
+        <w:rPr>
+          <w:sz w:val="28"/>
+          <w:szCs w:val="28"/>
+        </w:rPr>
+      </w:pPr>
+      <w:r>
+        <w:rPr>
+          <w:sz w:val="28"/>
+          <w:szCs w:val="28"/>
+        </w:rPr>
+        <w:t xml:space="preserve">0 </w:t>
+      </w:r>
+      <w:r>
+        <w:rPr>
+          <w:sz w:val="28"/>
+          <w:szCs w:val="28"/>
+        </w:rPr>
+        <w:t xml:space="preserve"> value </w:t>
+      </w:r>
+      <w:r>
+        <w:rPr>
+          <w:sz w:val="28"/>
+          <w:szCs w:val="28"/>
+        </w:rPr>
+        <w:t>kan worden gedefinieerd a</w:t>
+      </w:r>
+      <w:r>
+        <w:rPr>
+          <w:sz w:val="28"/>
+          <w:szCs w:val="28"/>
+        </w:rPr>
+        <w:t>ls de waarde voor succesvol uitgevoerd/succesvolle uitvoer. Of sterker nog succesfully ended. Dus stel dat je een andere waarde zou gebruiken (1, -5, 9) dan weet de main functie dus niet of de functie wel of niet succesvol is uitgevoerd of. 0 moet dus terugkere</w:t>
+      </w:r>
+      <w:r>
+        <w:rPr>
+          <w:sz w:val="28"/>
+          <w:szCs w:val="28"/>
+        </w:rPr>
+        <w:t>n.</w:t>
+      </w:r>
+      <w:r>
+        <w:rPr>
+          <w:b/>
+          <w:bCs/>
+          <w:sz w:val="28"/>
+          <w:szCs w:val="28"/>
+        </w:rPr>
+        <w:t xml:space="preserve"> 0</w:t>
+      </w:r>
+      <w:r>
+        <w:rPr>
+          <w:b/>
+          <w:bCs/>
+          <w:sz w:val="28"/>
+          <w:szCs w:val="28"/>
+        </w:rPr>
+        <w:t xml:space="preserve"> value</w:t>
+      </w:r>
+      <w:r>
+        <w:rPr>
+          <w:sz w:val="28"/>
+          <w:szCs w:val="28"/>
+        </w:rPr>
+        <w:t xml:space="preserve"> needs to return.</w:t>
+      </w:r>
+    </w:p>
+    <w:p>
+      <w:pPr>
+        <w:pStyle w:val="Lijstalinea"/>
+        <w:rPr>
+          <w:sz w:val="28"/>
+          <w:szCs w:val="28"/>
+        </w:rPr>
+      </w:pPr>
+    </w:p>
+    <w:p>
+      <w:pPr>
+        <w:pStyle w:val="Lijstalinea"/>
+        <w:rPr>
+          <w:sz w:val="28"/>
+          <w:szCs w:val="28"/>
+        </w:rPr>
+      </w:pPr>
+    </w:p>
+    <w:p>
+      <w:pPr>
+        <w:pStyle w:val="Lijstalinea"/>
+        <w:rPr>
+          <w:sz w:val="28"/>
+          <w:szCs w:val="28"/>
+        </w:rPr>
+      </w:pPr>
+    </w:p>
+    <w:p>
+      <w:pPr>
+        <w:pStyle w:val="Lijstalinea"/>
+        <w:rPr>
+          <w:sz w:val="28"/>
+          <w:szCs w:val="28"/>
+        </w:rPr>
+      </w:pPr>
+    </w:p>
+    <w:p>
+      <w:pPr>
+        <w:pStyle w:val="Lijstalinea"/>
+        <w:rPr>
+          <w:sz w:val="28"/>
+          <w:szCs w:val="28"/>
+        </w:rPr>
+      </w:pPr>
+    </w:p>
+    <w:p>
+      <w:pPr>
+        <w:pStyle w:val="Lijstalinea"/>
+        <w:rPr>
+          <w:sz w:val="28"/>
+          <w:szCs w:val="28"/>
+        </w:rPr>
+      </w:pPr>
+    </w:p>
+    <w:p>
+      <w:pPr>
+        <w:pStyle w:val="Lijstalinea"/>
+        <w:rPr>
+          <w:sz w:val="28"/>
+          <w:szCs w:val="28"/>
+        </w:rPr>
+      </w:pPr>
+    </w:p>
+    <w:p>
+      <w:pPr>
+        <w:pStyle w:val="Lijstalinea"/>
+        <w:rPr>
+          <w:sz w:val="28"/>
+          <w:szCs w:val="28"/>
+        </w:rPr>
+      </w:pPr>
+    </w:p>
+    <w:p>
+      <w:pPr>
+        <w:pStyle w:val="Lijstalinea"/>
+        <w:rPr>
+          <w:sz w:val="28"/>
+          <w:szCs w:val="28"/>
+        </w:rPr>
+      </w:pPr>
+    </w:p>
+    <w:p>
+      <w:r>
+        <w:t>Bron:</w:t>
+      </w:r>
+    </w:p>
+    <w:p>
       <w:hyperlink r:id="rId7" w:history="1">
         <w:r>
           <w:rPr>
             <w:rStyle w:val="Hyperlink"/>
-            <w:sz w:val="28"/>
-            <w:szCs w:val="28"/>
-            <w:lang w:val="en-US"/>
           </w:rPr>
-          <w:t>https://www.freecodecamp.org/news/git-clone-branch-how-to-clone-a-specific-branch/</w:t>
+          <w:t>https://www.youtube.com/results?search_query=why+we+use+void+main</w:t>
         </w:r>
       </w:hyperlink>
-    </w:p>
-    <w:p>
-      <w:pPr>
-        <w:rPr>
-          <w:sz w:val="28"/>
-          <w:szCs w:val="28"/>
-          <w:lang w:val="en-US"/>
-        </w:rPr>
-      </w:pPr>
-    </w:p>
-    <w:p>
-      <w:pPr>
-        <w:rPr>
-          <w:sz w:val="28"/>
-          <w:szCs w:val="28"/>
-          <w:lang w:val="en-US"/>
-        </w:rPr>
-      </w:pPr>
-      <w:r>
-        <w:rPr>
-          <w:sz w:val="28"/>
-          <w:szCs w:val="28"/>
-          <w:lang w:val="en-US"/>
-        </w:rPr>
-        <w:t>change commit message:</w:t>
+      <w:r>
+        <w:t xml:space="preserve"> </w:t>
+      </w:r>
+    </w:p>
+    <w:p>
+      <w:pPr>
+        <w:pStyle w:val="Lijstalinea"/>
+        <w:rPr>
+          <w:sz w:val="28"/>
+          <w:szCs w:val="28"/>
+        </w:rPr>
+      </w:pPr>
+    </w:p>
+    <w:p>
+      <w:pPr>
+        <w:pStyle w:val="Lijstalinea"/>
+        <w:rPr>
+          <w:sz w:val="28"/>
+          <w:szCs w:val="28"/>
+        </w:rPr>
+      </w:pPr>
+    </w:p>
+    <w:p>
+      <w:pPr>
+        <w:pStyle w:val="Lijstalinea"/>
+        <w:rPr>
+          <w:sz w:val="28"/>
+          <w:szCs w:val="28"/>
+        </w:rPr>
+      </w:pPr>
+    </w:p>
+    <w:p>
+      <w:pPr>
+        <w:pStyle w:val="Lijstalinea"/>
+        <w:rPr>
+          <w:sz w:val="28"/>
+          <w:szCs w:val="28"/>
+        </w:rPr>
+      </w:pPr>
+    </w:p>
+    <w:p>
+      <w:pPr>
+        <w:pStyle w:val="Lijstalinea"/>
+        <w:numPr>
+          <w:ilvl w:val="0"/>
+          <w:numId w:val="6"/>
+        </w:numPr>
+        <w:rPr>
+          <w:sz w:val="28"/>
+          <w:szCs w:val="28"/>
+          <w:lang w:val="en-US"/>
+        </w:rPr>
+      </w:pPr>
+      <w:r>
+        <w:rPr>
+          <w:sz w:val="28"/>
+          <w:szCs w:val="28"/>
+          <w:lang w:val="en-US"/>
+        </w:rPr>
+        <w:t xml:space="preserve">What is a </w:t>
+      </w:r>
+      <w:r>
+        <w:rPr>
+          <w:b/>
+          <w:bCs/>
+          <w:sz w:val="28"/>
+          <w:szCs w:val="28"/>
+          <w:lang w:val="en-US"/>
+        </w:rPr>
+        <w:t>function</w:t>
+      </w:r>
+      <w:r>
+        <w:rPr>
+          <w:sz w:val="28"/>
+          <w:szCs w:val="28"/>
+          <w:lang w:val="en-US"/>
+        </w:rPr>
+        <w:t xml:space="preserve">? </w:t>
+      </w:r>
+    </w:p>
+    <w:p>
+      <w:pPr>
+        <w:rPr>
+          <w:sz w:val="28"/>
+          <w:szCs w:val="28"/>
+          <w:lang w:val="en-US"/>
+        </w:rPr>
+      </w:pPr>
+    </w:p>
+    <w:p>
+      <w:pPr>
+        <w:rPr>
+          <w:sz w:val="28"/>
+          <w:szCs w:val="28"/>
+          <w:lang w:val="en-US"/>
+        </w:rPr>
+      </w:pPr>
+    </w:p>
+    <w:p>
+      <w:pPr>
+        <w:rPr>
+          <w:sz w:val="28"/>
+          <w:szCs w:val="28"/>
+          <w:lang w:val="en-US"/>
+        </w:rPr>
+      </w:pPr>
+    </w:p>
+    <w:p>
+      <w:pPr>
+        <w:rPr>
+          <w:sz w:val="28"/>
+          <w:szCs w:val="28"/>
+          <w:lang w:val="en-US"/>
+        </w:rPr>
+      </w:pPr>
+    </w:p>
+    <w:p>
+      <w:pPr>
+        <w:rPr>
+          <w:sz w:val="28"/>
+          <w:szCs w:val="28"/>
+          <w:lang w:val="en-US"/>
+        </w:rPr>
+      </w:pPr>
+    </w:p>
+    <w:p>
+      <w:pPr>
+        <w:rPr>
+          <w:sz w:val="28"/>
+          <w:szCs w:val="28"/>
+          <w:lang w:val="en-US"/>
+        </w:rPr>
+      </w:pPr>
+    </w:p>
+    <w:p>
+      <w:pPr>
+        <w:rPr>
+          <w:sz w:val="28"/>
+          <w:szCs w:val="28"/>
+          <w:lang w:val="en-US"/>
+        </w:rPr>
+      </w:pPr>
+    </w:p>
+    <w:p>
+      <w:pPr>
+        <w:rPr>
+          <w:sz w:val="28"/>
+          <w:szCs w:val="28"/>
+          <w:lang w:val="en-US"/>
+        </w:rPr>
+      </w:pPr>
+    </w:p>
+    <w:p>
+      <w:pPr>
+        <w:rPr>
+          <w:sz w:val="28"/>
+          <w:szCs w:val="28"/>
+          <w:lang w:val="en-US"/>
+        </w:rPr>
+      </w:pPr>
+    </w:p>
+    <w:p>
+      <w:pPr>
+        <w:rPr>
+          <w:sz w:val="28"/>
+          <w:szCs w:val="28"/>
+          <w:lang w:val="en-US"/>
+        </w:rPr>
+      </w:pPr>
+    </w:p>
+    <w:p>
+      <w:pPr>
+        <w:rPr>
+          <w:sz w:val="28"/>
+          <w:szCs w:val="28"/>
+          <w:lang w:val="en-US"/>
+        </w:rPr>
+      </w:pPr>
+    </w:p>
+    <w:p>
+      <w:pPr>
+        <w:rPr>
+          <w:sz w:val="28"/>
+          <w:szCs w:val="28"/>
+          <w:lang w:val="en-US"/>
+        </w:rPr>
+      </w:pPr>
+    </w:p>
+    <w:p>
+      <w:pPr>
+        <w:rPr>
+          <w:sz w:val="28"/>
+          <w:szCs w:val="28"/>
+          <w:lang w:val="en-US"/>
+        </w:rPr>
+      </w:pPr>
+      <w:r>
+        <w:rPr>
+          <w:sz w:val="28"/>
+          <w:szCs w:val="28"/>
+          <w:lang w:val="en-US"/>
+        </w:rPr>
+        <w:t>What is debugging?</w:t>
       </w:r>
     </w:p>
     <w:p>
@@ -351,7 +1219,7 @@
             <w:szCs w:val="28"/>
             <w:lang w:val="en-US"/>
           </w:rPr>
-          <w:t>https://linuxize.com/post/change-git-commit-message/</w:t>
+          <w:t>https://www.youtube.com/watch?v=m9H-gnT_TT0&amp;list=PLIUaVvCR10sLD4xvs06aiw465RKbwW-IC&amp;index=57</w:t>
         </w:r>
       </w:hyperlink>
       <w:r>
@@ -380,42 +1248,279 @@
           <w:lang w:val="en-US"/>
         </w:rPr>
       </w:pPr>
-      <w:hyperlink r:id="rId9" w:history="1">
-        <w:r>
-          <w:rPr>
-            <w:rStyle w:val="Hyperlink"/>
-            <w:sz w:val="28"/>
-            <w:szCs w:val="28"/>
-            <w:lang w:val="en-US"/>
-          </w:rPr>
-          <w:t>https://github.com/Kunena/Kunena-Forum/wiki/Create-a-new-branch-with-git-and-manage-branches</w:t>
-        </w:r>
-      </w:hyperlink>
-    </w:p>
-    <w:p>
-      <w:pPr>
-        <w:rPr>
-          <w:sz w:val="28"/>
-          <w:szCs w:val="28"/>
-          <w:lang w:val="en-US"/>
-        </w:rPr>
-      </w:pPr>
-    </w:p>
-    <w:p>
-      <w:pPr>
-        <w:rPr>
-          <w:sz w:val="28"/>
-          <w:szCs w:val="28"/>
-          <w:lang w:val="en-US"/>
-        </w:rPr>
-      </w:pPr>
-      <w:r>
-        <w:rPr>
-          <w:sz w:val="28"/>
-          <w:szCs w:val="28"/>
-          <w:lang w:val="en-US"/>
+    </w:p>
+    <w:p>
+      <w:pPr>
+        <w:rPr>
+          <w:sz w:val="28"/>
+          <w:szCs w:val="28"/>
+          <w:lang w:val="en-US"/>
+        </w:rPr>
+      </w:pPr>
+    </w:p>
+    <w:p>
+      <w:pPr>
+        <w:rPr>
+          <w:sz w:val="28"/>
+          <w:szCs w:val="28"/>
+          <w:lang w:val="en-US"/>
+        </w:rPr>
+      </w:pPr>
+    </w:p>
+    <w:p>
+      <w:pPr>
+        <w:rPr>
+          <w:sz w:val="28"/>
+          <w:szCs w:val="28"/>
+          <w:lang w:val="en-US"/>
+        </w:rPr>
+      </w:pPr>
+    </w:p>
+    <w:p>
+      <w:pPr>
+        <w:rPr>
+          <w:sz w:val="28"/>
+          <w:szCs w:val="28"/>
+          <w:lang w:val="en-US"/>
+        </w:rPr>
+      </w:pPr>
+    </w:p>
+    <w:p>
+      <w:pPr>
+        <w:rPr>
+          <w:sz w:val="28"/>
+          <w:szCs w:val="28"/>
+          <w:lang w:val="en-US"/>
+        </w:rPr>
+      </w:pPr>
+    </w:p>
+    <w:p>
+      <w:pPr>
+        <w:rPr>
+          <w:sz w:val="28"/>
+          <w:szCs w:val="28"/>
+          <w:lang w:val="en-US"/>
+        </w:rPr>
+      </w:pPr>
+    </w:p>
+    <w:p>
+      <w:pPr>
+        <w:rPr>
+          <w:sz w:val="28"/>
+          <w:szCs w:val="28"/>
+          <w:lang w:val="en-US"/>
+        </w:rPr>
+      </w:pPr>
+    </w:p>
+    <w:p>
+      <w:pPr>
+        <w:rPr>
+          <w:sz w:val="28"/>
+          <w:szCs w:val="28"/>
+          <w:lang w:val="en-US"/>
+        </w:rPr>
+      </w:pPr>
+    </w:p>
+    <w:p>
+      <w:pPr>
+        <w:rPr>
+          <w:sz w:val="28"/>
+          <w:szCs w:val="28"/>
+          <w:lang w:val="en-US"/>
+        </w:rPr>
+      </w:pPr>
+      <w:r>
+        <w:rPr>
+          <w:sz w:val="28"/>
+          <w:szCs w:val="28"/>
+          <w:lang w:val="en-US"/>
+        </w:rPr>
+        <w:t>To do:</w:t>
+      </w:r>
+    </w:p>
+    <w:p>
+      <w:pPr>
+        <w:rPr>
+          <w:sz w:val="28"/>
+          <w:szCs w:val="28"/>
+          <w:lang w:val="en-US"/>
+        </w:rPr>
+      </w:pPr>
+    </w:p>
+    <w:p>
+      <w:pPr>
+        <w:rPr>
+          <w:sz w:val="28"/>
+          <w:szCs w:val="28"/>
+          <w:lang w:val="en-US"/>
+        </w:rPr>
+      </w:pPr>
+      <w:r>
+        <w:rPr>
+          <w:sz w:val="28"/>
+          <w:szCs w:val="28"/>
+          <w:lang w:val="en-US"/>
+        </w:rPr>
+        <w:t xml:space="preserve">Clone repository/branch: </w:t>
+      </w:r>
+    </w:p>
+    <w:p>
+      <w:pPr>
+        <w:rPr>
+          <w:sz w:val="28"/>
+          <w:szCs w:val="28"/>
+          <w:lang w:val="en-US"/>
+        </w:rPr>
+      </w:pPr>
+      <w:r>
+        <w:rPr>
+          <w:sz w:val="28"/>
+          <w:szCs w:val="28"/>
+          <w:lang w:val="en-US"/>
+        </w:rPr>
+        <w:t>https://www.freecodecamp.org/news/git-clone-branch-how-to-clone-a-specific-branch/</w:t>
+      </w:r>
+    </w:p>
+    <w:p>
+      <w:pPr>
+        <w:rPr>
+          <w:sz w:val="28"/>
+          <w:szCs w:val="28"/>
+          <w:lang w:val="en-US"/>
+        </w:rPr>
+      </w:pPr>
+    </w:p>
+    <w:p>
+      <w:pPr>
+        <w:rPr>
+          <w:sz w:val="28"/>
+          <w:szCs w:val="28"/>
+          <w:lang w:val="en-US"/>
+        </w:rPr>
+      </w:pPr>
+      <w:r>
+        <w:rPr>
+          <w:sz w:val="28"/>
+          <w:szCs w:val="28"/>
+          <w:lang w:val="en-US"/>
+        </w:rPr>
+        <w:t>change commit message:</w:t>
+      </w:r>
+    </w:p>
+    <w:p>
+      <w:pPr>
+        <w:rPr>
+          <w:sz w:val="28"/>
+          <w:szCs w:val="28"/>
+          <w:lang w:val="en-US"/>
+        </w:rPr>
+      </w:pPr>
+      <w:r>
+        <w:rPr>
+          <w:sz w:val="28"/>
+          <w:szCs w:val="28"/>
+          <w:lang w:val="en-US"/>
+        </w:rPr>
+        <w:t xml:space="preserve">https://linuxize.com/post/change-git-commit-message/ </w:t>
+      </w:r>
+    </w:p>
+    <w:p>
+      <w:pPr>
+        <w:rPr>
+          <w:sz w:val="28"/>
+          <w:szCs w:val="28"/>
+          <w:lang w:val="en-US"/>
+        </w:rPr>
+      </w:pPr>
+    </w:p>
+    <w:p>
+      <w:pPr>
+        <w:rPr>
+          <w:sz w:val="28"/>
+          <w:szCs w:val="28"/>
+          <w:lang w:val="en-US"/>
+        </w:rPr>
+      </w:pPr>
+      <w:r>
+        <w:rPr>
+          <w:sz w:val="28"/>
+          <w:szCs w:val="28"/>
+          <w:lang w:val="en-US"/>
+        </w:rPr>
+        <w:t>https://github.com/Kunena/Kunena-Forum/wiki/Create-a-new-branch-with-git-and-manage-branches</w:t>
+      </w:r>
+    </w:p>
+    <w:p>
+      <w:pPr>
+        <w:rPr>
+          <w:sz w:val="28"/>
+          <w:szCs w:val="28"/>
+          <w:lang w:val="en-US"/>
+        </w:rPr>
+      </w:pPr>
+    </w:p>
+    <w:p>
+      <w:pPr>
+        <w:rPr>
+          <w:sz w:val="28"/>
+          <w:szCs w:val="28"/>
+        </w:rPr>
+      </w:pPr>
+      <w:r>
+        <w:rPr>
+          <w:sz w:val="28"/>
+          <w:szCs w:val="28"/>
         </w:rPr>
         <w:t>Troubleshoot</w:t>
+      </w:r>
+    </w:p>
+    <w:p>
+      <w:pPr>
+        <w:rPr>
+          <w:sz w:val="28"/>
+          <w:szCs w:val="28"/>
+        </w:rPr>
+      </w:pPr>
+      <w:r>
+        <w:rPr>
+          <w:sz w:val="28"/>
+          <w:szCs w:val="28"/>
+        </w:rPr>
+        <w:t>SIB+winston.brandon@BZK-5CD01115C3 MINGW64 ~/OneDrive - de Bibliotheek Zuid-Kennemerland/Documenten/Flutter leer (main)</w:t>
+      </w:r>
+    </w:p>
+    <w:p>
+      <w:pPr>
+        <w:rPr>
+          <w:sz w:val="28"/>
+          <w:szCs w:val="28"/>
+          <w:lang w:val="en-US"/>
+        </w:rPr>
+      </w:pPr>
+      <w:r>
+        <w:rPr>
+          <w:sz w:val="28"/>
+          <w:szCs w:val="28"/>
+          <w:lang w:val="en-US"/>
+        </w:rPr>
+        <w:t>$ git clone -b todo https://github.com/WinstonBrandon/leerdocument.git</w:t>
+      </w:r>
+    </w:p>
+    <w:p>
+      <w:pPr>
+        <w:rPr>
+          <w:sz w:val="28"/>
+          <w:szCs w:val="28"/>
+          <w:lang w:val="en-US"/>
+        </w:rPr>
+      </w:pPr>
+      <w:r>
+        <w:rPr>
+          <w:sz w:val="28"/>
+          <w:szCs w:val="28"/>
+          <w:lang w:val="en-US"/>
+        </w:rPr>
+        <w:t>fatal: could not create work tree dir 'leerdocument': No such file or directory</w:t>
       </w:r>
     </w:p>
     <w:p>
@@ -433,6 +1538,14 @@
       </w:pPr>
       <w:r>
         <w:rPr>
+          <w:sz w:val="28"/>
+          <w:szCs w:val="28"/>
+          <w:lang w:val="en-US"/>
+        </w:rPr>
+        <w:tab/>
+      </w:r>
+      <w:r>
+        <w:rPr>
           <w:rFonts w:ascii="Lucida Console" w:hAnsi="Lucida Console" w:cs="Lucida Console"/>
           <w:color w:val="1CA800"/>
           <w:sz w:val="18"/>
@@ -465,27 +1578,7 @@
           <w:sz w:val="18"/>
           <w:szCs w:val="18"/>
         </w:rPr>
-        <w:t xml:space="preserve"> (</w:t>
-      </w:r>
-      <w:proofErr w:type="spellStart"/>
-      <w:r>
-        <w:rPr>
-          <w:rFonts w:ascii="Lucida Console" w:hAnsi="Lucida Console" w:cs="Lucida Console"/>
-          <w:color w:val="00A89A"/>
-          <w:sz w:val="18"/>
-          <w:szCs w:val="18"/>
-        </w:rPr>
-        <w:t>main</w:t>
-      </w:r>
-      <w:proofErr w:type="spellEnd"/>
-      <w:r>
-        <w:rPr>
-          <w:rFonts w:ascii="Lucida Console" w:hAnsi="Lucida Console" w:cs="Lucida Console"/>
-          <w:color w:val="00A89A"/>
-          <w:sz w:val="18"/>
-          <w:szCs w:val="18"/>
-        </w:rPr>
-        <w:t>)</w:t>
+        <w:t xml:space="preserve"> (main)</w:t>
       </w:r>
     </w:p>
     <w:p>
@@ -508,27 +1601,7 @@
           <w:szCs w:val="18"/>
           <w:lang w:val="en-US"/>
         </w:rPr>
-        <w:t xml:space="preserve">$ git clone -b </w:t>
-      </w:r>
-      <w:proofErr w:type="spellStart"/>
-      <w:r>
-        <w:rPr>
-          <w:rFonts w:ascii="Lucida Console" w:hAnsi="Lucida Console" w:cs="Lucida Console"/>
-          <w:sz w:val="18"/>
-          <w:szCs w:val="18"/>
-          <w:lang w:val="en-US"/>
-        </w:rPr>
-        <w:t>todo</w:t>
-      </w:r>
-      <w:proofErr w:type="spellEnd"/>
-      <w:r>
-        <w:rPr>
-          <w:rFonts w:ascii="Lucida Console" w:hAnsi="Lucida Console" w:cs="Lucida Console"/>
-          <w:sz w:val="18"/>
-          <w:szCs w:val="18"/>
-          <w:lang w:val="en-US"/>
-        </w:rPr>
-        <w:t xml:space="preserve"> https://github.com/WinstonBrandon/leerdocument.git</w:t>
+        <w:t>$ git clone -b todo https://github.com/WinstonBrandon/leerdocument.git</w:t>
       </w:r>
     </w:p>
     <w:p>
@@ -551,830 +1624,169 @@
           <w:szCs w:val="18"/>
           <w:lang w:val="en-US"/>
         </w:rPr>
-        <w:t xml:space="preserve">fatal: could not create work tree </w:t>
-      </w:r>
-      <w:proofErr w:type="spellStart"/>
-      <w:r>
-        <w:rPr>
-          <w:rFonts w:ascii="Lucida Console" w:hAnsi="Lucida Console" w:cs="Lucida Console"/>
-          <w:sz w:val="18"/>
-          <w:szCs w:val="18"/>
-          <w:lang w:val="en-US"/>
-        </w:rPr>
-        <w:t>dir</w:t>
-      </w:r>
-      <w:proofErr w:type="spellEnd"/>
-      <w:r>
-        <w:rPr>
-          <w:rFonts w:ascii="Lucida Console" w:hAnsi="Lucida Console" w:cs="Lucida Console"/>
-          <w:sz w:val="18"/>
-          <w:szCs w:val="18"/>
-          <w:lang w:val="en-US"/>
-        </w:rPr>
-        <w:t xml:space="preserve"> '</w:t>
-      </w:r>
-      <w:proofErr w:type="spellStart"/>
-      <w:r>
-        <w:rPr>
-          <w:rFonts w:ascii="Lucida Console" w:hAnsi="Lucida Console" w:cs="Lucida Console"/>
-          <w:sz w:val="18"/>
-          <w:szCs w:val="18"/>
-          <w:lang w:val="en-US"/>
-        </w:rPr>
-        <w:t>leerdocument</w:t>
-      </w:r>
-      <w:proofErr w:type="spellEnd"/>
-      <w:r>
-        <w:rPr>
-          <w:rFonts w:ascii="Lucida Console" w:hAnsi="Lucida Console" w:cs="Lucida Console"/>
-          <w:sz w:val="18"/>
-          <w:szCs w:val="18"/>
-          <w:lang w:val="en-US"/>
-        </w:rPr>
-        <w:t>': No such file or directory</w:t>
-      </w:r>
-    </w:p>
-    <w:p>
-      <w:pPr>
-        <w:rPr>
-          <w:sz w:val="28"/>
-          <w:szCs w:val="28"/>
-          <w:lang w:val="en-US"/>
-        </w:rPr>
-      </w:pPr>
-    </w:p>
-    <w:p>
-      <w:pPr>
-        <w:rPr>
-          <w:sz w:val="28"/>
-          <w:szCs w:val="28"/>
-        </w:rPr>
-      </w:pPr>
-      <w:r>
-        <w:rPr>
-          <w:sz w:val="28"/>
-          <w:szCs w:val="28"/>
-        </w:rPr>
-        <w:t>oplossing: de map stond o</w:t>
-      </w:r>
-      <w:r>
-        <w:rPr>
-          <w:sz w:val="28"/>
-          <w:szCs w:val="28"/>
-        </w:rPr>
-        <w:t xml:space="preserve">p </w:t>
-      </w:r>
-      <w:proofErr w:type="spellStart"/>
-      <w:r>
-        <w:rPr>
-          <w:sz w:val="28"/>
-          <w:szCs w:val="28"/>
-        </w:rPr>
-        <w:t>prive</w:t>
-      </w:r>
-      <w:proofErr w:type="spellEnd"/>
-      <w:r>
-        <w:rPr>
-          <w:sz w:val="28"/>
-          <w:szCs w:val="28"/>
-        </w:rPr>
-        <w:t xml:space="preserve">, ik heb het veranderd naar publiek. </w:t>
-      </w:r>
-    </w:p>
-    <w:p>
-      <w:pPr>
-        <w:rPr>
-          <w:sz w:val="28"/>
-          <w:szCs w:val="28"/>
-        </w:rPr>
-      </w:pPr>
-    </w:p>
-    <w:p>
-      <w:pPr>
-        <w:rPr>
-          <w:b/>
-          <w:bCs/>
-          <w:sz w:val="28"/>
-          <w:szCs w:val="28"/>
-        </w:rPr>
-      </w:pPr>
-    </w:p>
-    <w:p>
-      <w:pPr>
-        <w:rPr>
-          <w:b/>
-          <w:bCs/>
-          <w:sz w:val="28"/>
-          <w:szCs w:val="28"/>
-        </w:rPr>
-      </w:pPr>
-    </w:p>
-    <w:p>
-      <w:pPr>
-        <w:rPr>
-          <w:b/>
-          <w:bCs/>
-          <w:sz w:val="28"/>
-          <w:szCs w:val="28"/>
-        </w:rPr>
-      </w:pPr>
-    </w:p>
-    <w:p>
-      <w:pPr>
-        <w:rPr>
-          <w:b/>
-          <w:bCs/>
-          <w:sz w:val="28"/>
-          <w:szCs w:val="28"/>
-        </w:rPr>
-      </w:pPr>
-    </w:p>
-    <w:p>
-      <w:pPr>
-        <w:rPr>
-          <w:b/>
-          <w:bCs/>
-          <w:sz w:val="28"/>
-          <w:szCs w:val="28"/>
-        </w:rPr>
-      </w:pPr>
-    </w:p>
-    <w:p>
-      <w:pPr>
-        <w:rPr>
-          <w:b/>
-          <w:bCs/>
-          <w:sz w:val="28"/>
-          <w:szCs w:val="28"/>
-        </w:rPr>
-      </w:pPr>
-    </w:p>
-    <w:p>
-      <w:pPr>
-        <w:rPr>
-          <w:b/>
-          <w:bCs/>
-          <w:sz w:val="28"/>
-          <w:szCs w:val="28"/>
-        </w:rPr>
-      </w:pPr>
-    </w:p>
-    <w:p>
-      <w:pPr>
-        <w:rPr>
-          <w:b/>
-          <w:bCs/>
-          <w:sz w:val="28"/>
-          <w:szCs w:val="28"/>
-        </w:rPr>
-      </w:pPr>
-    </w:p>
-    <w:p>
-      <w:pPr>
-        <w:rPr>
-          <w:b/>
-          <w:bCs/>
-          <w:sz w:val="28"/>
-          <w:szCs w:val="28"/>
-        </w:rPr>
-      </w:pPr>
-    </w:p>
-    <w:p>
-      <w:pPr>
-        <w:rPr>
-          <w:b/>
-          <w:bCs/>
-          <w:sz w:val="28"/>
-          <w:szCs w:val="28"/>
-        </w:rPr>
-      </w:pPr>
-    </w:p>
-    <w:p>
-      <w:pPr>
-        <w:rPr>
-          <w:b/>
-          <w:bCs/>
-          <w:sz w:val="28"/>
-          <w:szCs w:val="28"/>
-        </w:rPr>
-      </w:pPr>
-    </w:p>
-    <w:p>
-      <w:pPr>
-        <w:rPr>
-          <w:b/>
-          <w:bCs/>
-          <w:sz w:val="28"/>
-          <w:szCs w:val="28"/>
-        </w:rPr>
-      </w:pPr>
-    </w:p>
-    <w:p>
-      <w:pPr>
-        <w:rPr>
-          <w:b/>
-          <w:bCs/>
-          <w:sz w:val="28"/>
-          <w:szCs w:val="28"/>
-        </w:rPr>
-      </w:pPr>
-    </w:p>
-    <w:p>
-      <w:pPr>
-        <w:rPr>
-          <w:b/>
-          <w:bCs/>
-          <w:sz w:val="28"/>
-          <w:szCs w:val="28"/>
-        </w:rPr>
-      </w:pPr>
-    </w:p>
-    <w:p>
-      <w:pPr>
-        <w:rPr>
-          <w:b/>
-          <w:bCs/>
-          <w:sz w:val="28"/>
-          <w:szCs w:val="28"/>
-        </w:rPr>
-      </w:pPr>
-      <w:r>
-        <w:rPr>
-          <w:b/>
-          <w:bCs/>
-          <w:sz w:val="28"/>
-          <w:szCs w:val="28"/>
-        </w:rPr>
-        <w:t>Dart 1.</w:t>
-      </w:r>
-    </w:p>
-    <w:p>
-      <w:pPr>
-        <w:rPr>
-          <w:sz w:val="28"/>
-          <w:szCs w:val="28"/>
-        </w:rPr>
-      </w:pPr>
-      <w:r>
-        <w:rPr>
-          <w:sz w:val="28"/>
-          <w:szCs w:val="28"/>
-        </w:rPr>
-        <w:t>void main ( ) { }</w:t>
-      </w:r>
-    </w:p>
-    <w:p>
-      <w:pPr>
-        <w:pStyle w:val="Lijstalinea"/>
-        <w:numPr>
-          <w:ilvl w:val="0"/>
-          <w:numId w:val="6"/>
-        </w:numPr>
-        <w:rPr>
-          <w:sz w:val="28"/>
-          <w:szCs w:val="28"/>
-        </w:rPr>
-      </w:pPr>
-      <w:r>
-        <w:rPr>
-          <w:sz w:val="28"/>
-          <w:szCs w:val="28"/>
-        </w:rPr>
-        <w:t xml:space="preserve">What is </w:t>
-      </w:r>
-      <w:r>
-        <w:rPr>
-          <w:b/>
-          <w:bCs/>
-          <w:sz w:val="28"/>
-          <w:szCs w:val="28"/>
-        </w:rPr>
-        <w:t>main</w:t>
-      </w:r>
-      <w:r>
-        <w:rPr>
-          <w:sz w:val="28"/>
-          <w:szCs w:val="28"/>
-        </w:rPr>
-        <w:t xml:space="preserve">? </w:t>
-      </w:r>
-    </w:p>
-    <w:p>
-      <w:pPr>
-        <w:pStyle w:val="Lijstalinea"/>
-        <w:rPr>
-          <w:sz w:val="28"/>
-          <w:szCs w:val="28"/>
-          <w:lang w:val="en-US"/>
-        </w:rPr>
-      </w:pPr>
-      <w:r>
-        <w:rPr>
-          <w:sz w:val="28"/>
-          <w:szCs w:val="28"/>
-          <w:lang w:val="en-US"/>
-        </w:rPr>
-        <w:t>Main function of program.  A</w:t>
-      </w:r>
-      <w:r>
-        <w:rPr>
-          <w:sz w:val="28"/>
-          <w:szCs w:val="28"/>
-          <w:lang w:val="en-US"/>
-        </w:rPr>
-        <w:t xml:space="preserve">ll functions execute within the main function. </w:t>
-      </w:r>
-      <w:r>
-        <w:rPr>
-          <w:sz w:val="28"/>
-          <w:szCs w:val="28"/>
-          <w:lang w:val="en-US"/>
-        </w:rPr>
-        <w:t xml:space="preserve">It is the entry point of an application. With it Dart knows where it should start running the code. The execution of programs start and ends within the main function. </w:t>
-      </w:r>
-    </w:p>
-    <w:p>
-      <w:pPr>
-        <w:pStyle w:val="Lijstalinea"/>
-        <w:rPr>
-          <w:sz w:val="28"/>
-          <w:szCs w:val="28"/>
-          <w:lang w:val="en-US"/>
-        </w:rPr>
-      </w:pPr>
-    </w:p>
-    <w:p>
-      <w:pPr>
-        <w:pStyle w:val="Lijstalinea"/>
-        <w:numPr>
-          <w:ilvl w:val="0"/>
-          <w:numId w:val="6"/>
-        </w:numPr>
-        <w:rPr>
-          <w:sz w:val="28"/>
-          <w:szCs w:val="28"/>
-          <w:lang w:val="en-US"/>
-        </w:rPr>
-      </w:pPr>
-      <w:r>
-        <w:rPr>
-          <w:sz w:val="28"/>
-          <w:szCs w:val="28"/>
-          <w:lang w:val="en-US"/>
-        </w:rPr>
-        <w:t xml:space="preserve">What is </w:t>
-      </w:r>
-      <w:r>
-        <w:rPr>
-          <w:b/>
-          <w:bCs/>
-          <w:sz w:val="28"/>
-          <w:szCs w:val="28"/>
-          <w:lang w:val="en-US"/>
-        </w:rPr>
-        <w:t>void</w:t>
-      </w:r>
-      <w:r>
-        <w:rPr>
-          <w:sz w:val="28"/>
-          <w:szCs w:val="28"/>
-          <w:lang w:val="en-US"/>
-        </w:rPr>
-        <w:t xml:space="preserve">? </w:t>
-      </w:r>
-    </w:p>
-    <w:p>
-      <w:pPr>
-        <w:pStyle w:val="Lijstalinea"/>
-        <w:rPr>
-          <w:sz w:val="28"/>
-          <w:szCs w:val="28"/>
-          <w:lang w:val="en-US"/>
-        </w:rPr>
-      </w:pPr>
-      <w:r>
-        <w:rPr>
-          <w:sz w:val="28"/>
-          <w:szCs w:val="28"/>
-          <w:lang w:val="en-US"/>
-        </w:rPr>
-        <w:t xml:space="preserve">Void is the return type of the function. This means that when the function executes all the code inside, it should return this value. </w:t>
-      </w:r>
-    </w:p>
-    <w:p>
-      <w:pPr>
-        <w:pStyle w:val="Lijstalinea"/>
-        <w:rPr>
-          <w:sz w:val="28"/>
-          <w:szCs w:val="28"/>
-          <w:lang w:val="en-US"/>
-        </w:rPr>
-      </w:pPr>
-      <w:r>
-        <w:rPr>
-          <w:sz w:val="28"/>
-          <w:szCs w:val="28"/>
-          <w:lang w:val="en-US"/>
-        </w:rPr>
-        <w:t xml:space="preserve">Void doesn’t return a value after the function executes. Thus void has a return type 0. The void function call appears as a complete, stand-alone statement. </w:t>
-      </w:r>
-    </w:p>
-    <w:p>
-      <w:pPr>
-        <w:pStyle w:val="Lijstalinea"/>
-        <w:rPr>
-          <w:sz w:val="28"/>
-          <w:szCs w:val="28"/>
-          <w:lang w:val="en-US"/>
-        </w:rPr>
-      </w:pPr>
-    </w:p>
-    <w:p>
-      <w:pPr>
-        <w:pStyle w:val="Lijstalinea"/>
-        <w:numPr>
-          <w:ilvl w:val="0"/>
-          <w:numId w:val="6"/>
-        </w:numPr>
-        <w:rPr>
-          <w:sz w:val="28"/>
-          <w:szCs w:val="28"/>
-          <w:lang w:val="en-US"/>
-        </w:rPr>
-      </w:pPr>
-      <w:r>
-        <w:rPr>
-          <w:sz w:val="28"/>
-          <w:szCs w:val="28"/>
-          <w:lang w:val="en-US"/>
-        </w:rPr>
-        <w:lastRenderedPageBreak/>
-        <w:t>What is 0?</w:t>
-      </w:r>
-    </w:p>
-    <w:p>
-      <w:pPr>
-        <w:pStyle w:val="Lijstalinea"/>
-        <w:rPr>
-          <w:sz w:val="28"/>
-          <w:szCs w:val="28"/>
-          <w:lang w:val="en-US"/>
-        </w:rPr>
-      </w:pPr>
-    </w:p>
-    <w:p>
-      <w:pPr>
-        <w:pStyle w:val="Lijstalinea"/>
-        <w:numPr>
-          <w:ilvl w:val="0"/>
-          <w:numId w:val="6"/>
-        </w:numPr>
-        <w:rPr>
-          <w:sz w:val="28"/>
-          <w:szCs w:val="28"/>
-          <w:lang w:val="en-US"/>
-        </w:rPr>
-      </w:pPr>
-      <w:r>
-        <w:rPr>
-          <w:sz w:val="28"/>
-          <w:szCs w:val="28"/>
-          <w:lang w:val="en-US"/>
-        </w:rPr>
-        <w:t xml:space="preserve">What is a </w:t>
-      </w:r>
-      <w:r>
-        <w:rPr>
-          <w:b/>
-          <w:bCs/>
-          <w:sz w:val="28"/>
-          <w:szCs w:val="28"/>
-          <w:lang w:val="en-US"/>
-        </w:rPr>
-        <w:t>function</w:t>
-      </w:r>
-      <w:r>
-        <w:rPr>
-          <w:sz w:val="28"/>
-          <w:szCs w:val="28"/>
-          <w:lang w:val="en-US"/>
-        </w:rPr>
-        <w:t xml:space="preserve">? </w:t>
-      </w:r>
-    </w:p>
-    <w:p>
-      <w:pPr>
-        <w:rPr>
-          <w:sz w:val="28"/>
-          <w:szCs w:val="28"/>
-          <w:lang w:val="en-US"/>
-        </w:rPr>
-      </w:pPr>
-    </w:p>
-    <w:p>
-      <w:pPr>
-        <w:rPr>
-          <w:sz w:val="28"/>
-          <w:szCs w:val="28"/>
-          <w:lang w:val="en-US"/>
-        </w:rPr>
-      </w:pPr>
-      <w:hyperlink r:id="rId10" w:history="1">
-        <w:r>
-          <w:rPr>
-            <w:rStyle w:val="Hyperlink"/>
-            <w:sz w:val="28"/>
-            <w:szCs w:val="28"/>
-            <w:lang w:val="en-US"/>
-          </w:rPr>
-          <w:t>https://www.youtube.com/results?search_query=why+we+use+void+main</w:t>
-        </w:r>
-      </w:hyperlink>
-      <w:r>
-        <w:rPr>
-          <w:sz w:val="28"/>
-          <w:szCs w:val="28"/>
-          <w:lang w:val="en-US"/>
-        </w:rPr>
-        <w:t xml:space="preserve"> </w:t>
-      </w:r>
-    </w:p>
-    <w:p>
-      <w:pPr>
-        <w:rPr>
-          <w:sz w:val="28"/>
-          <w:szCs w:val="28"/>
-          <w:lang w:val="en-US"/>
-        </w:rPr>
-      </w:pPr>
-    </w:p>
-    <w:p>
-      <w:pPr>
-        <w:rPr>
-          <w:sz w:val="28"/>
-          <w:szCs w:val="28"/>
-          <w:lang w:val="en-US"/>
-        </w:rPr>
-      </w:pPr>
-    </w:p>
-    <w:p>
-      <w:pPr>
-        <w:rPr>
-          <w:sz w:val="28"/>
-          <w:szCs w:val="28"/>
-          <w:lang w:val="en-US"/>
-        </w:rPr>
-      </w:pPr>
-    </w:p>
-    <w:p>
-      <w:pPr>
-        <w:rPr>
-          <w:sz w:val="28"/>
-          <w:szCs w:val="28"/>
-          <w:lang w:val="en-US"/>
-        </w:rPr>
-      </w:pPr>
-    </w:p>
-    <w:p>
-      <w:pPr>
-        <w:rPr>
-          <w:sz w:val="28"/>
-          <w:szCs w:val="28"/>
-          <w:lang w:val="en-US"/>
-        </w:rPr>
-      </w:pPr>
-    </w:p>
-    <w:p>
-      <w:pPr>
-        <w:rPr>
-          <w:sz w:val="28"/>
-          <w:szCs w:val="28"/>
-          <w:lang w:val="en-US"/>
-        </w:rPr>
-      </w:pPr>
-    </w:p>
-    <w:p>
-      <w:pPr>
-        <w:rPr>
-          <w:sz w:val="28"/>
-          <w:szCs w:val="28"/>
-          <w:lang w:val="en-US"/>
-        </w:rPr>
-      </w:pPr>
-    </w:p>
-    <w:p>
-      <w:pPr>
-        <w:rPr>
-          <w:sz w:val="28"/>
-          <w:szCs w:val="28"/>
-          <w:lang w:val="en-US"/>
-        </w:rPr>
-      </w:pPr>
-    </w:p>
-    <w:p>
-      <w:pPr>
-        <w:rPr>
-          <w:sz w:val="28"/>
-          <w:szCs w:val="28"/>
-          <w:lang w:val="en-US"/>
-        </w:rPr>
-      </w:pPr>
-    </w:p>
-    <w:p>
-      <w:pPr>
-        <w:rPr>
-          <w:sz w:val="28"/>
-          <w:szCs w:val="28"/>
-          <w:lang w:val="en-US"/>
-        </w:rPr>
-      </w:pPr>
-    </w:p>
-    <w:p>
-      <w:pPr>
-        <w:rPr>
-          <w:sz w:val="28"/>
-          <w:szCs w:val="28"/>
-          <w:lang w:val="en-US"/>
-        </w:rPr>
-      </w:pPr>
-    </w:p>
-    <w:p>
-      <w:pPr>
-        <w:rPr>
-          <w:sz w:val="28"/>
-          <w:szCs w:val="28"/>
-          <w:lang w:val="en-US"/>
-        </w:rPr>
-      </w:pPr>
-    </w:p>
-    <w:p>
-      <w:pPr>
-        <w:rPr>
-          <w:sz w:val="28"/>
-          <w:szCs w:val="28"/>
-          <w:lang w:val="en-US"/>
-        </w:rPr>
-      </w:pPr>
-    </w:p>
-    <w:p>
-      <w:pPr>
-        <w:rPr>
-          <w:sz w:val="28"/>
-          <w:szCs w:val="28"/>
-          <w:lang w:val="en-US"/>
-        </w:rPr>
-      </w:pPr>
-    </w:p>
-    <w:p>
-      <w:pPr>
-        <w:rPr>
-          <w:sz w:val="28"/>
-          <w:szCs w:val="28"/>
-          <w:lang w:val="en-US"/>
-        </w:rPr>
-      </w:pPr>
-    </w:p>
-    <w:p>
-      <w:pPr>
-        <w:rPr>
-          <w:sz w:val="28"/>
-          <w:szCs w:val="28"/>
-          <w:lang w:val="en-US"/>
-        </w:rPr>
-      </w:pPr>
-    </w:p>
-    <w:p>
-      <w:pPr>
-        <w:rPr>
-          <w:sz w:val="28"/>
-          <w:szCs w:val="28"/>
-          <w:lang w:val="en-US"/>
-        </w:rPr>
-      </w:pPr>
-    </w:p>
-    <w:p>
-      <w:pPr>
-        <w:rPr>
-          <w:sz w:val="28"/>
-          <w:szCs w:val="28"/>
-          <w:lang w:val="en-US"/>
-        </w:rPr>
-      </w:pPr>
-    </w:p>
-    <w:p>
-      <w:pPr>
-        <w:rPr>
-          <w:sz w:val="28"/>
-          <w:szCs w:val="28"/>
-          <w:lang w:val="en-US"/>
-        </w:rPr>
-      </w:pPr>
-    </w:p>
-    <w:p>
-      <w:pPr>
-        <w:rPr>
-          <w:sz w:val="28"/>
-          <w:szCs w:val="28"/>
-          <w:lang w:val="en-US"/>
-        </w:rPr>
-      </w:pPr>
-    </w:p>
-    <w:p>
-      <w:pPr>
-        <w:rPr>
-          <w:sz w:val="28"/>
-          <w:szCs w:val="28"/>
-          <w:lang w:val="en-US"/>
-        </w:rPr>
-      </w:pPr>
-    </w:p>
-    <w:p>
-      <w:pPr>
-        <w:rPr>
-          <w:sz w:val="28"/>
-          <w:szCs w:val="28"/>
-          <w:lang w:val="en-US"/>
-        </w:rPr>
-      </w:pPr>
-    </w:p>
-    <w:p>
-      <w:pPr>
-        <w:rPr>
-          <w:sz w:val="28"/>
-          <w:szCs w:val="28"/>
-          <w:lang w:val="en-US"/>
-        </w:rPr>
-      </w:pPr>
-    </w:p>
-    <w:p>
-      <w:pPr>
-        <w:rPr>
-          <w:sz w:val="28"/>
-          <w:szCs w:val="28"/>
-          <w:lang w:val="en-US"/>
-        </w:rPr>
-      </w:pPr>
-    </w:p>
-    <w:p>
-      <w:pPr>
-        <w:rPr>
-          <w:sz w:val="28"/>
-          <w:szCs w:val="28"/>
-          <w:lang w:val="en-US"/>
-        </w:rPr>
-      </w:pPr>
-    </w:p>
-    <w:p>
-      <w:pPr>
-        <w:rPr>
-          <w:sz w:val="28"/>
-          <w:szCs w:val="28"/>
-          <w:lang w:val="en-US"/>
-        </w:rPr>
-      </w:pPr>
-    </w:p>
-    <w:p>
-      <w:pPr>
-        <w:rPr>
-          <w:sz w:val="28"/>
-          <w:szCs w:val="28"/>
-          <w:lang w:val="en-US"/>
-        </w:rPr>
-      </w:pPr>
-    </w:p>
-    <w:p>
-      <w:pPr>
-        <w:rPr>
-          <w:sz w:val="28"/>
-          <w:szCs w:val="28"/>
-          <w:lang w:val="en-US"/>
-        </w:rPr>
-      </w:pPr>
-    </w:p>
-    <w:p>
-      <w:pPr>
-        <w:rPr>
-          <w:sz w:val="28"/>
-          <w:szCs w:val="28"/>
-          <w:lang w:val="en-US"/>
-        </w:rPr>
-      </w:pPr>
-    </w:p>
-    <w:p>
-      <w:pPr>
-        <w:rPr>
-          <w:sz w:val="28"/>
-          <w:szCs w:val="28"/>
-          <w:lang w:val="en-US"/>
-        </w:rPr>
-      </w:pPr>
-    </w:p>
-    <w:p>
-      <w:pPr>
-        <w:rPr>
-          <w:sz w:val="28"/>
-          <w:szCs w:val="28"/>
-          <w:lang w:val="en-US"/>
+        <w:t>fatal: could not create work tree dir 'leerdocument': No such file or directory</w:t>
+      </w:r>
+    </w:p>
+    <w:p>
+      <w:pPr>
+        <w:tabs>
+          <w:tab w:val="left" w:pos="1650"/>
+        </w:tabs>
+        <w:rPr>
+          <w:sz w:val="28"/>
+          <w:szCs w:val="28"/>
+          <w:lang w:val="en-US"/>
+        </w:rPr>
+      </w:pPr>
+    </w:p>
+    <w:p>
+      <w:pPr>
+        <w:rPr>
+          <w:sz w:val="28"/>
+          <w:szCs w:val="28"/>
+        </w:rPr>
+      </w:pPr>
+      <w:r>
+        <w:rPr>
+          <w:sz w:val="28"/>
+          <w:szCs w:val="28"/>
+        </w:rPr>
+        <w:t>oplossing: de map stond op prive, ik heb het veranderd naar publiek.</w:t>
+      </w:r>
+    </w:p>
+    <w:p>
+      <w:pPr>
+        <w:rPr>
+          <w:sz w:val="28"/>
+          <w:szCs w:val="28"/>
+        </w:rPr>
+      </w:pPr>
+    </w:p>
+    <w:p>
+      <w:pPr>
+        <w:rPr>
+          <w:sz w:val="28"/>
+          <w:szCs w:val="28"/>
+        </w:rPr>
+      </w:pPr>
+    </w:p>
+    <w:p>
+      <w:pPr>
+        <w:rPr>
+          <w:sz w:val="28"/>
+          <w:szCs w:val="28"/>
+        </w:rPr>
+      </w:pPr>
+    </w:p>
+    <w:p>
+      <w:pPr>
+        <w:rPr>
+          <w:sz w:val="28"/>
+          <w:szCs w:val="28"/>
+        </w:rPr>
+      </w:pPr>
+    </w:p>
+    <w:p>
+      <w:pPr>
+        <w:rPr>
+          <w:sz w:val="28"/>
+          <w:szCs w:val="28"/>
+        </w:rPr>
+      </w:pPr>
+    </w:p>
+    <w:p>
+      <w:pPr>
+        <w:rPr>
+          <w:sz w:val="28"/>
+          <w:szCs w:val="28"/>
+        </w:rPr>
+      </w:pPr>
+    </w:p>
+    <w:p>
+      <w:pPr>
+        <w:rPr>
+          <w:sz w:val="28"/>
+          <w:szCs w:val="28"/>
+        </w:rPr>
+      </w:pPr>
+    </w:p>
+    <w:p>
+      <w:pPr>
+        <w:rPr>
+          <w:sz w:val="28"/>
+          <w:szCs w:val="28"/>
+        </w:rPr>
+      </w:pPr>
+    </w:p>
+    <w:p>
+      <w:pPr>
+        <w:rPr>
+          <w:sz w:val="28"/>
+          <w:szCs w:val="28"/>
+        </w:rPr>
+      </w:pPr>
+    </w:p>
+    <w:p>
+      <w:pPr>
+        <w:rPr>
+          <w:sz w:val="28"/>
+          <w:szCs w:val="28"/>
+        </w:rPr>
+      </w:pPr>
+    </w:p>
+    <w:p>
+      <w:pPr>
+        <w:rPr>
+          <w:sz w:val="28"/>
+          <w:szCs w:val="28"/>
+        </w:rPr>
+      </w:pPr>
+    </w:p>
+    <w:p>
+      <w:pPr>
+        <w:rPr>
+          <w:sz w:val="28"/>
+          <w:szCs w:val="28"/>
+        </w:rPr>
+      </w:pPr>
+    </w:p>
+    <w:p>
+      <w:pPr>
+        <w:rPr>
+          <w:sz w:val="28"/>
+          <w:szCs w:val="28"/>
+        </w:rPr>
+      </w:pPr>
+    </w:p>
+    <w:p>
+      <w:pPr>
+        <w:rPr>
+          <w:sz w:val="28"/>
+          <w:szCs w:val="28"/>
+        </w:rPr>
+      </w:pPr>
+    </w:p>
+    <w:p>
+      <w:pPr>
+        <w:rPr>
+          <w:sz w:val="28"/>
+          <w:szCs w:val="28"/>
+        </w:rPr>
+      </w:pPr>
+    </w:p>
+    <w:p>
+      <w:pPr>
+        <w:rPr>
+          <w:sz w:val="28"/>
+          <w:szCs w:val="28"/>
+        </w:rPr>
+      </w:pPr>
+    </w:p>
+    <w:p>
+      <w:pPr>
+        <w:rPr>
+          <w:sz w:val="28"/>
+          <w:szCs w:val="28"/>
         </w:rPr>
       </w:pPr>
     </w:p>
@@ -1431,7 +1843,7 @@
           <w:szCs w:val="28"/>
         </w:rPr>
       </w:pPr>
-      <w:hyperlink r:id="rId11" w:history="1">
+      <w:hyperlink r:id="rId9" w:history="1">
         <w:r>
           <w:rPr>
             <w:rStyle w:val="Hyperlink"/>
@@ -1463,7 +1875,7 @@
           <w:szCs w:val="28"/>
         </w:rPr>
       </w:pPr>
-      <w:hyperlink r:id="rId12" w:history="1">
+      <w:hyperlink r:id="rId10" w:history="1">
         <w:r>
           <w:rPr>
             <w:rStyle w:val="Hyperlink"/>
@@ -1495,7 +1907,7 @@
           <w:szCs w:val="28"/>
         </w:rPr>
       </w:pPr>
-      <w:hyperlink r:id="rId13" w:history="1">
+      <w:hyperlink r:id="rId11" w:history="1">
         <w:r>
           <w:rPr>
             <w:rStyle w:val="Hyperlink"/>
@@ -1934,6 +2346,7 @@
           <w:sz w:val="28"/>
           <w:szCs w:val="28"/>
         </w:rPr>
+        <w:lastRenderedPageBreak/>
         <w:t xml:space="preserve">--help   </w:t>
       </w:r>
       <w:r>
@@ -1970,7 +2383,6 @@
           <w:sz w:val="28"/>
           <w:szCs w:val="28"/>
         </w:rPr>
-        <w:lastRenderedPageBreak/>
         <w:t xml:space="preserve">Ls = list </w:t>
       </w:r>
       <w:r>
@@ -2304,25 +2716,14 @@
           <w:lang w:val="en-US"/>
         </w:rPr>
       </w:pPr>
-      <w:proofErr w:type="spellStart"/>
-      <w:r>
-        <w:rPr>
-          <w:color w:val="70AD47" w:themeColor="accent6"/>
-          <w:sz w:val="28"/>
-          <w:szCs w:val="28"/>
-          <w:lang w:val="en-US"/>
-        </w:rPr>
-        <w:t>mkdir</w:t>
-      </w:r>
-      <w:proofErr w:type="spellEnd"/>
-      <w:r>
-        <w:rPr>
-          <w:color w:val="70AD47" w:themeColor="accent6"/>
-          <w:sz w:val="28"/>
-          <w:szCs w:val="28"/>
-          <w:lang w:val="en-US"/>
-        </w:rPr>
-        <w:t xml:space="preserve"> – make directory</w:t>
+      <w:r>
+        <w:rPr>
+          <w:color w:val="70AD47" w:themeColor="accent6"/>
+          <w:sz w:val="28"/>
+          <w:szCs w:val="28"/>
+          <w:lang w:val="en-US"/>
+        </w:rPr>
+        <w:t>mkdir – make directory</w:t>
       </w:r>
     </w:p>
     <w:p>
@@ -2377,59 +2778,8 @@
           <w:szCs w:val="28"/>
           <w:lang w:val="en-US"/>
         </w:rPr>
-        <w:t xml:space="preserve">tab =  </w:t>
-      </w:r>
-      <w:proofErr w:type="spellStart"/>
-      <w:r>
-        <w:rPr>
-          <w:color w:val="70AD47" w:themeColor="accent6"/>
-          <w:sz w:val="28"/>
-          <w:szCs w:val="28"/>
-          <w:lang w:val="en-US"/>
-        </w:rPr>
-        <w:t>maakt</w:t>
-      </w:r>
-      <w:proofErr w:type="spellEnd"/>
-      <w:r>
-        <w:rPr>
-          <w:color w:val="70AD47" w:themeColor="accent6"/>
-          <w:sz w:val="28"/>
-          <w:szCs w:val="28"/>
-          <w:lang w:val="en-US"/>
-        </w:rPr>
-        <w:t xml:space="preserve"> </w:t>
-      </w:r>
-      <w:proofErr w:type="spellStart"/>
-      <w:r>
-        <w:rPr>
-          <w:color w:val="70AD47" w:themeColor="accent6"/>
-          <w:sz w:val="28"/>
-          <w:szCs w:val="28"/>
-          <w:lang w:val="en-US"/>
-        </w:rPr>
-        <w:t>automatisch</w:t>
-      </w:r>
-      <w:proofErr w:type="spellEnd"/>
-      <w:r>
-        <w:rPr>
-          <w:color w:val="70AD47" w:themeColor="accent6"/>
-          <w:sz w:val="28"/>
-          <w:szCs w:val="28"/>
-          <w:lang w:val="en-US"/>
-        </w:rPr>
-        <w:t xml:space="preserve"> </w:t>
-      </w:r>
-      <w:proofErr w:type="spellStart"/>
-      <w:r>
-        <w:rPr>
-          <w:color w:val="70AD47" w:themeColor="accent6"/>
-          <w:sz w:val="28"/>
-          <w:szCs w:val="28"/>
-          <w:lang w:val="en-US"/>
-        </w:rPr>
-        <w:t>compleet</w:t>
-      </w:r>
-      <w:proofErr w:type="spellEnd"/>
+        <w:t>tab =  maakt automatisch compleet</w:t>
+      </w:r>
     </w:p>
     <w:p>
       <w:pPr>
@@ -2999,7 +3349,6 @@
           <w:szCs w:val="28"/>
           <w:lang w:val="en-US"/>
         </w:rPr>
-        <w:lastRenderedPageBreak/>
         <w:t>Same hash function will always create same hash for the same input</w:t>
       </w:r>
     </w:p>
@@ -3113,7 +3462,7 @@
       </w:pPr>
     </w:p>
     <w:sectPr>
-      <w:footerReference w:type="default" r:id="rId14"/>
+      <w:footerReference w:type="default" r:id="rId12"/>
       <w:pgSz w:w="11906" w:h="16838"/>
       <w:pgMar w:top="1417" w:right="1417" w:bottom="1417" w:left="1417" w:header="708" w:footer="708" w:gutter="0"/>
       <w:pgNumType w:start="0"/>

</xml_diff>